<commit_message>
inOrder traversal is finished
</commit_message>
<xml_diff>
--- a/Lab 4 Discrete.docx
+++ b/Lab 4 Discrete.docx
@@ -249,7 +249,27 @@
           <w:szCs w:val="32"/>
           <w:lang w:val="en-US"/>
         </w:rPr>
-        <w:t xml:space="preserve">node, and flights between airports are edges. You can choose an adjacency </w:t>
+        <w:t xml:space="preserve">node, and flights between airports are edges. You can choose an </w:t>
+      </w:r>
+      <w:proofErr w:type="gramStart"/>
+      <w:r>
+        <w:rPr>
+          <w:rFonts w:asciiTheme="majorBidi" w:hAnsiTheme="majorBidi" w:cstheme="majorBidi"/>
+          <w:sz w:val="32"/>
+          <w:szCs w:val="32"/>
+          <w:lang w:val="en-US"/>
+        </w:rPr>
+        <w:t>adjacency</w:t>
+      </w:r>
+      <w:proofErr w:type="gramEnd"/>
+      <w:r>
+        <w:rPr>
+          <w:rFonts w:asciiTheme="majorBidi" w:hAnsiTheme="majorBidi" w:cstheme="majorBidi"/>
+          <w:sz w:val="32"/>
+          <w:szCs w:val="32"/>
+          <w:lang w:val="en-US"/>
+        </w:rPr>
+        <w:t xml:space="preserve"> </w:t>
       </w:r>
     </w:p>
     <w:p>
@@ -2570,6 +2590,952 @@
           <w:lang w:val="en-US"/>
         </w:rPr>
       </w:pPr>
+      <w:r>
+        <w:rPr>
+          <w:rFonts w:asciiTheme="majorBidi" w:hAnsiTheme="majorBidi" w:cstheme="majorBidi"/>
+          <w:b/>
+          <w:bCs/>
+          <w:sz w:val="36"/>
+          <w:szCs w:val="36"/>
+          <w:u w:val="single"/>
+          <w:lang w:val="en-US"/>
+        </w:rPr>
+        <w:drawing>
+          <wp:anchor distT="0" distB="0" distL="114300" distR="114300" simplePos="0" relativeHeight="251666432" behindDoc="1" locked="0" layoutInCell="1" allowOverlap="1" wp14:anchorId="4E60E9B0" wp14:editId="1859352E">
+            <wp:simplePos x="0" y="0"/>
+            <wp:positionH relativeFrom="margin">
+              <wp:posOffset>-114300</wp:posOffset>
+            </wp:positionH>
+            <wp:positionV relativeFrom="paragraph">
+              <wp:posOffset>153670</wp:posOffset>
+            </wp:positionV>
+            <wp:extent cx="3431970" cy="4686300"/>
+            <wp:effectExtent l="0" t="0" r="0" b="0"/>
+            <wp:wrapNone/>
+            <wp:docPr id="1210157889" name="Picture 1" descr="A screenshot of a computer program&#10;&#10;Description automatically generated"/>
+            <wp:cNvGraphicFramePr>
+              <a:graphicFrameLocks xmlns:a="http://schemas.openxmlformats.org/drawingml/2006/main" noChangeAspect="1"/>
+            </wp:cNvGraphicFramePr>
+            <a:graphic xmlns:a="http://schemas.openxmlformats.org/drawingml/2006/main">
+              <a:graphicData uri="http://schemas.openxmlformats.org/drawingml/2006/picture">
+                <pic:pic xmlns:pic="http://schemas.openxmlformats.org/drawingml/2006/picture">
+                  <pic:nvPicPr>
+                    <pic:cNvPr id="1210157889" name="Picture 1" descr="A screenshot of a computer program&#10;&#10;Description automatically generated"/>
+                    <pic:cNvPicPr/>
+                  </pic:nvPicPr>
+                  <pic:blipFill>
+                    <a:blip r:embed="rId15">
+                      <a:extLst>
+                        <a:ext uri="{28A0092B-C50C-407E-A947-70E740481C1C}">
+                          <a14:useLocalDpi xmlns:a14="http://schemas.microsoft.com/office/drawing/2010/main" val="0"/>
+                        </a:ext>
+                      </a:extLst>
+                    </a:blip>
+                    <a:stretch>
+                      <a:fillRect/>
+                    </a:stretch>
+                  </pic:blipFill>
+                  <pic:spPr>
+                    <a:xfrm>
+                      <a:off x="0" y="0"/>
+                      <a:ext cx="3431970" cy="4686300"/>
+                    </a:xfrm>
+                    <a:prstGeom prst="rect">
+                      <a:avLst/>
+                    </a:prstGeom>
+                  </pic:spPr>
+                </pic:pic>
+              </a:graphicData>
+            </a:graphic>
+            <wp14:sizeRelH relativeFrom="margin">
+              <wp14:pctWidth>0</wp14:pctWidth>
+            </wp14:sizeRelH>
+            <wp14:sizeRelV relativeFrom="margin">
+              <wp14:pctHeight>0</wp14:pctHeight>
+            </wp14:sizeRelV>
+          </wp:anchor>
+        </w:drawing>
+      </w:r>
+    </w:p>
+    <w:p>
+      <w:pPr>
+        <w:spacing w:after="0"/>
+        <w:rPr>
+          <w:rFonts w:asciiTheme="majorBidi" w:hAnsiTheme="majorBidi" w:cstheme="majorBidi"/>
+          <w:b/>
+          <w:bCs/>
+          <w:sz w:val="36"/>
+          <w:szCs w:val="36"/>
+          <w:u w:val="single"/>
+          <w:lang w:val="en-US"/>
+        </w:rPr>
+      </w:pPr>
+    </w:p>
+    <w:p>
+      <w:pPr>
+        <w:spacing w:after="0"/>
+        <w:rPr>
+          <w:rFonts w:asciiTheme="majorBidi" w:hAnsiTheme="majorBidi" w:cstheme="majorBidi"/>
+          <w:b/>
+          <w:bCs/>
+          <w:sz w:val="36"/>
+          <w:szCs w:val="36"/>
+          <w:u w:val="single"/>
+          <w:lang w:val="en-US"/>
+        </w:rPr>
+      </w:pPr>
+    </w:p>
+    <w:p>
+      <w:pPr>
+        <w:spacing w:after="0"/>
+        <w:rPr>
+          <w:rFonts w:asciiTheme="majorBidi" w:hAnsiTheme="majorBidi" w:cstheme="majorBidi"/>
+          <w:b/>
+          <w:bCs/>
+          <w:sz w:val="36"/>
+          <w:szCs w:val="36"/>
+          <w:u w:val="single"/>
+          <w:lang w:val="en-US"/>
+        </w:rPr>
+      </w:pPr>
+    </w:p>
+    <w:p>
+      <w:pPr>
+        <w:spacing w:after="0"/>
+        <w:rPr>
+          <w:rFonts w:asciiTheme="majorBidi" w:hAnsiTheme="majorBidi" w:cstheme="majorBidi"/>
+          <w:b/>
+          <w:bCs/>
+          <w:sz w:val="36"/>
+          <w:szCs w:val="36"/>
+          <w:u w:val="single"/>
+          <w:lang w:val="en-US"/>
+        </w:rPr>
+      </w:pPr>
+      <w:r>
+        <w:rPr>
+          <w:rFonts w:asciiTheme="majorBidi" w:hAnsiTheme="majorBidi" w:cstheme="majorBidi"/>
+          <w:b/>
+          <w:bCs/>
+          <w:sz w:val="36"/>
+          <w:szCs w:val="36"/>
+          <w:u w:val="single"/>
+          <w:lang w:val="en-US"/>
+        </w:rPr>
+        <w:drawing>
+          <wp:anchor distT="0" distB="0" distL="114300" distR="114300" simplePos="0" relativeHeight="251667456" behindDoc="1" locked="0" layoutInCell="1" allowOverlap="1" wp14:anchorId="61C67AD1" wp14:editId="3EDFECB1">
+            <wp:simplePos x="0" y="0"/>
+            <wp:positionH relativeFrom="margin">
+              <wp:posOffset>3398520</wp:posOffset>
+            </wp:positionH>
+            <wp:positionV relativeFrom="paragraph">
+              <wp:posOffset>32385</wp:posOffset>
+            </wp:positionV>
+            <wp:extent cx="3595370" cy="2606040"/>
+            <wp:effectExtent l="0" t="0" r="5080" b="3810"/>
+            <wp:wrapNone/>
+            <wp:docPr id="62163129" name="Picture 1" descr="A screen shot of a computer&#10;&#10;Description automatically generated"/>
+            <wp:cNvGraphicFramePr>
+              <a:graphicFrameLocks xmlns:a="http://schemas.openxmlformats.org/drawingml/2006/main" noChangeAspect="1"/>
+            </wp:cNvGraphicFramePr>
+            <a:graphic xmlns:a="http://schemas.openxmlformats.org/drawingml/2006/main">
+              <a:graphicData uri="http://schemas.openxmlformats.org/drawingml/2006/picture">
+                <pic:pic xmlns:pic="http://schemas.openxmlformats.org/drawingml/2006/picture">
+                  <pic:nvPicPr>
+                    <pic:cNvPr id="62163129" name="Picture 1" descr="A screen shot of a computer&#10;&#10;Description automatically generated"/>
+                    <pic:cNvPicPr/>
+                  </pic:nvPicPr>
+                  <pic:blipFill>
+                    <a:blip r:embed="rId16">
+                      <a:extLst>
+                        <a:ext uri="{28A0092B-C50C-407E-A947-70E740481C1C}">
+                          <a14:useLocalDpi xmlns:a14="http://schemas.microsoft.com/office/drawing/2010/main" val="0"/>
+                        </a:ext>
+                      </a:extLst>
+                    </a:blip>
+                    <a:stretch>
+                      <a:fillRect/>
+                    </a:stretch>
+                  </pic:blipFill>
+                  <pic:spPr>
+                    <a:xfrm>
+                      <a:off x="0" y="0"/>
+                      <a:ext cx="3595370" cy="2606040"/>
+                    </a:xfrm>
+                    <a:prstGeom prst="rect">
+                      <a:avLst/>
+                    </a:prstGeom>
+                  </pic:spPr>
+                </pic:pic>
+              </a:graphicData>
+            </a:graphic>
+            <wp14:sizeRelH relativeFrom="margin">
+              <wp14:pctWidth>0</wp14:pctWidth>
+            </wp14:sizeRelH>
+            <wp14:sizeRelV relativeFrom="margin">
+              <wp14:pctHeight>0</wp14:pctHeight>
+            </wp14:sizeRelV>
+          </wp:anchor>
+        </w:drawing>
+      </w:r>
+    </w:p>
+    <w:p>
+      <w:pPr>
+        <w:spacing w:after="0"/>
+        <w:rPr>
+          <w:rFonts w:asciiTheme="majorBidi" w:hAnsiTheme="majorBidi" w:cstheme="majorBidi"/>
+          <w:b/>
+          <w:bCs/>
+          <w:sz w:val="36"/>
+          <w:szCs w:val="36"/>
+          <w:u w:val="single"/>
+          <w:lang w:val="en-US"/>
+        </w:rPr>
+      </w:pPr>
+    </w:p>
+    <w:p>
+      <w:pPr>
+        <w:spacing w:after="0"/>
+        <w:rPr>
+          <w:rFonts w:asciiTheme="majorBidi" w:hAnsiTheme="majorBidi" w:cstheme="majorBidi"/>
+          <w:b/>
+          <w:bCs/>
+          <w:sz w:val="36"/>
+          <w:szCs w:val="36"/>
+          <w:u w:val="single"/>
+          <w:lang w:val="en-US"/>
+        </w:rPr>
+      </w:pPr>
+    </w:p>
+    <w:p>
+      <w:pPr>
+        <w:spacing w:after="0"/>
+        <w:rPr>
+          <w:rFonts w:asciiTheme="majorBidi" w:hAnsiTheme="majorBidi" w:cstheme="majorBidi"/>
+          <w:b/>
+          <w:bCs/>
+          <w:sz w:val="36"/>
+          <w:szCs w:val="36"/>
+          <w:u w:val="single"/>
+          <w:lang w:val="en-US"/>
+        </w:rPr>
+      </w:pPr>
+    </w:p>
+    <w:p>
+      <w:pPr>
+        <w:spacing w:after="0"/>
+        <w:rPr>
+          <w:rFonts w:asciiTheme="majorBidi" w:hAnsiTheme="majorBidi" w:cstheme="majorBidi"/>
+          <w:b/>
+          <w:bCs/>
+          <w:sz w:val="36"/>
+          <w:szCs w:val="36"/>
+          <w:u w:val="single"/>
+          <w:lang w:val="en-US"/>
+        </w:rPr>
+      </w:pPr>
+    </w:p>
+    <w:p>
+      <w:pPr>
+        <w:spacing w:after="0"/>
+        <w:rPr>
+          <w:rFonts w:asciiTheme="majorBidi" w:hAnsiTheme="majorBidi" w:cstheme="majorBidi"/>
+          <w:b/>
+          <w:bCs/>
+          <w:sz w:val="36"/>
+          <w:szCs w:val="36"/>
+          <w:u w:val="single"/>
+          <w:lang w:val="en-US"/>
+        </w:rPr>
+      </w:pPr>
+    </w:p>
+    <w:p>
+      <w:pPr>
+        <w:spacing w:after="0"/>
+        <w:rPr>
+          <w:rFonts w:asciiTheme="majorBidi" w:hAnsiTheme="majorBidi" w:cstheme="majorBidi"/>
+          <w:b/>
+          <w:bCs/>
+          <w:sz w:val="36"/>
+          <w:szCs w:val="36"/>
+          <w:u w:val="single"/>
+          <w:lang w:val="en-US"/>
+        </w:rPr>
+      </w:pPr>
+    </w:p>
+    <w:p>
+      <w:pPr>
+        <w:spacing w:after="0"/>
+        <w:rPr>
+          <w:rFonts w:asciiTheme="majorBidi" w:hAnsiTheme="majorBidi" w:cstheme="majorBidi"/>
+          <w:b/>
+          <w:bCs/>
+          <w:sz w:val="36"/>
+          <w:szCs w:val="36"/>
+          <w:u w:val="single"/>
+          <w:lang w:val="en-US"/>
+        </w:rPr>
+      </w:pPr>
+    </w:p>
+    <w:p>
+      <w:pPr>
+        <w:spacing w:after="0"/>
+        <w:rPr>
+          <w:rFonts w:asciiTheme="majorBidi" w:hAnsiTheme="majorBidi" w:cstheme="majorBidi"/>
+          <w:b/>
+          <w:bCs/>
+          <w:sz w:val="36"/>
+          <w:szCs w:val="36"/>
+          <w:u w:val="single"/>
+          <w:lang w:val="en-US"/>
+        </w:rPr>
+      </w:pPr>
+    </w:p>
+    <w:p>
+      <w:pPr>
+        <w:spacing w:after="0"/>
+        <w:rPr>
+          <w:rFonts w:asciiTheme="majorBidi" w:hAnsiTheme="majorBidi" w:cstheme="majorBidi"/>
+          <w:b/>
+          <w:bCs/>
+          <w:sz w:val="36"/>
+          <w:szCs w:val="36"/>
+          <w:u w:val="single"/>
+          <w:lang w:val="en-US"/>
+        </w:rPr>
+      </w:pPr>
+    </w:p>
+    <w:p>
+      <w:pPr>
+        <w:spacing w:after="0"/>
+        <w:rPr>
+          <w:rFonts w:asciiTheme="majorBidi" w:hAnsiTheme="majorBidi" w:cstheme="majorBidi"/>
+          <w:b/>
+          <w:bCs/>
+          <w:sz w:val="36"/>
+          <w:szCs w:val="36"/>
+          <w:u w:val="single"/>
+          <w:lang w:val="en-US"/>
+        </w:rPr>
+      </w:pPr>
+    </w:p>
+    <w:p>
+      <w:pPr>
+        <w:spacing w:after="0"/>
+        <w:rPr>
+          <w:rFonts w:asciiTheme="majorBidi" w:hAnsiTheme="majorBidi" w:cstheme="majorBidi"/>
+          <w:b/>
+          <w:bCs/>
+          <w:sz w:val="36"/>
+          <w:szCs w:val="36"/>
+          <w:u w:val="single"/>
+          <w:lang w:val="en-US"/>
+        </w:rPr>
+      </w:pPr>
+    </w:p>
+    <w:p>
+      <w:pPr>
+        <w:spacing w:after="0"/>
+        <w:rPr>
+          <w:rFonts w:asciiTheme="majorBidi" w:hAnsiTheme="majorBidi" w:cstheme="majorBidi"/>
+          <w:b/>
+          <w:bCs/>
+          <w:sz w:val="36"/>
+          <w:szCs w:val="36"/>
+          <w:u w:val="single"/>
+          <w:lang w:val="en-US"/>
+        </w:rPr>
+      </w:pPr>
+    </w:p>
+    <w:p>
+      <w:pPr>
+        <w:spacing w:after="0"/>
+        <w:rPr>
+          <w:rFonts w:asciiTheme="majorBidi" w:hAnsiTheme="majorBidi" w:cstheme="majorBidi"/>
+          <w:b/>
+          <w:bCs/>
+          <w:sz w:val="36"/>
+          <w:szCs w:val="36"/>
+          <w:u w:val="single"/>
+          <w:lang w:val="en-US"/>
+        </w:rPr>
+      </w:pPr>
+    </w:p>
+    <w:p>
+      <w:pPr>
+        <w:spacing w:after="0"/>
+        <w:rPr>
+          <w:rFonts w:asciiTheme="majorBidi" w:hAnsiTheme="majorBidi" w:cstheme="majorBidi"/>
+          <w:b/>
+          <w:bCs/>
+          <w:sz w:val="36"/>
+          <w:szCs w:val="36"/>
+          <w:u w:val="single"/>
+          <w:lang w:val="en-US"/>
+        </w:rPr>
+      </w:pPr>
+    </w:p>
+    <w:p>
+      <w:pPr>
+        <w:spacing w:after="0"/>
+        <w:rPr>
+          <w:rFonts w:asciiTheme="majorBidi" w:hAnsiTheme="majorBidi" w:cstheme="majorBidi"/>
+          <w:b/>
+          <w:bCs/>
+          <w:sz w:val="36"/>
+          <w:szCs w:val="36"/>
+          <w:u w:val="single"/>
+          <w:lang w:val="en-US"/>
+        </w:rPr>
+      </w:pPr>
+    </w:p>
+    <w:p>
+      <w:pPr>
+        <w:spacing w:after="0"/>
+        <w:rPr>
+          <w:rFonts w:asciiTheme="majorBidi" w:hAnsiTheme="majorBidi" w:cstheme="majorBidi"/>
+          <w:b/>
+          <w:bCs/>
+          <w:sz w:val="36"/>
+          <w:szCs w:val="36"/>
+          <w:u w:val="single"/>
+          <w:lang w:val="en-US"/>
+        </w:rPr>
+      </w:pPr>
+    </w:p>
+    <w:p>
+      <w:pPr>
+        <w:spacing w:after="0"/>
+        <w:rPr>
+          <w:rFonts w:asciiTheme="majorBidi" w:hAnsiTheme="majorBidi" w:cstheme="majorBidi"/>
+          <w:b/>
+          <w:bCs/>
+          <w:sz w:val="36"/>
+          <w:szCs w:val="36"/>
+          <w:u w:val="single"/>
+          <w:lang w:val="en-US"/>
+        </w:rPr>
+      </w:pPr>
+      <w:r>
+        <w:rPr>
+          <w:rFonts w:asciiTheme="majorBidi" w:hAnsiTheme="majorBidi" w:cstheme="majorBidi"/>
+          <w:b/>
+          <w:bCs/>
+          <w:sz w:val="36"/>
+          <w:szCs w:val="36"/>
+          <w:u w:val="single"/>
+          <w:lang w:val="en-US"/>
+        </w:rPr>
+        <w:lastRenderedPageBreak/>
+        <w:drawing>
+          <wp:anchor distT="0" distB="0" distL="114300" distR="114300" simplePos="0" relativeHeight="251668480" behindDoc="1" locked="0" layoutInCell="1" allowOverlap="1" wp14:anchorId="3C68FB16" wp14:editId="24F4E99A">
+            <wp:simplePos x="0" y="0"/>
+            <wp:positionH relativeFrom="margin">
+              <wp:align>left</wp:align>
+            </wp:positionH>
+            <wp:positionV relativeFrom="paragraph">
+              <wp:posOffset>0</wp:posOffset>
+            </wp:positionV>
+            <wp:extent cx="3723794" cy="4693920"/>
+            <wp:effectExtent l="0" t="0" r="0" b="0"/>
+            <wp:wrapNone/>
+            <wp:docPr id="892436783" name="Picture 1" descr="A screenshot of a computer program&#10;&#10;Description automatically generated"/>
+            <wp:cNvGraphicFramePr>
+              <a:graphicFrameLocks xmlns:a="http://schemas.openxmlformats.org/drawingml/2006/main" noChangeAspect="1"/>
+            </wp:cNvGraphicFramePr>
+            <a:graphic xmlns:a="http://schemas.openxmlformats.org/drawingml/2006/main">
+              <a:graphicData uri="http://schemas.openxmlformats.org/drawingml/2006/picture">
+                <pic:pic xmlns:pic="http://schemas.openxmlformats.org/drawingml/2006/picture">
+                  <pic:nvPicPr>
+                    <pic:cNvPr id="892436783" name="Picture 1" descr="A screenshot of a computer program&#10;&#10;Description automatically generated"/>
+                    <pic:cNvPicPr/>
+                  </pic:nvPicPr>
+                  <pic:blipFill>
+                    <a:blip r:embed="rId17">
+                      <a:extLst>
+                        <a:ext uri="{28A0092B-C50C-407E-A947-70E740481C1C}">
+                          <a14:useLocalDpi xmlns:a14="http://schemas.microsoft.com/office/drawing/2010/main" val="0"/>
+                        </a:ext>
+                      </a:extLst>
+                    </a:blip>
+                    <a:stretch>
+                      <a:fillRect/>
+                    </a:stretch>
+                  </pic:blipFill>
+                  <pic:spPr>
+                    <a:xfrm>
+                      <a:off x="0" y="0"/>
+                      <a:ext cx="3729815" cy="4701510"/>
+                    </a:xfrm>
+                    <a:prstGeom prst="rect">
+                      <a:avLst/>
+                    </a:prstGeom>
+                  </pic:spPr>
+                </pic:pic>
+              </a:graphicData>
+            </a:graphic>
+            <wp14:sizeRelH relativeFrom="margin">
+              <wp14:pctWidth>0</wp14:pctWidth>
+            </wp14:sizeRelH>
+            <wp14:sizeRelV relativeFrom="margin">
+              <wp14:pctHeight>0</wp14:pctHeight>
+            </wp14:sizeRelV>
+          </wp:anchor>
+        </w:drawing>
+      </w:r>
+    </w:p>
+    <w:p>
+      <w:pPr>
+        <w:spacing w:after="0"/>
+        <w:rPr>
+          <w:rFonts w:asciiTheme="majorBidi" w:hAnsiTheme="majorBidi" w:cstheme="majorBidi"/>
+          <w:b/>
+          <w:bCs/>
+          <w:sz w:val="36"/>
+          <w:szCs w:val="36"/>
+          <w:u w:val="single"/>
+          <w:lang w:val="en-US"/>
+        </w:rPr>
+      </w:pPr>
+    </w:p>
+    <w:p>
+      <w:pPr>
+        <w:spacing w:after="0"/>
+        <w:rPr>
+          <w:rFonts w:asciiTheme="majorBidi" w:hAnsiTheme="majorBidi" w:cstheme="majorBidi"/>
+          <w:b/>
+          <w:bCs/>
+          <w:sz w:val="36"/>
+          <w:szCs w:val="36"/>
+          <w:u w:val="single"/>
+          <w:lang w:val="en-US"/>
+        </w:rPr>
+      </w:pPr>
+    </w:p>
+    <w:p>
+      <w:pPr>
+        <w:spacing w:after="0"/>
+        <w:rPr>
+          <w:rFonts w:asciiTheme="majorBidi" w:hAnsiTheme="majorBidi" w:cstheme="majorBidi"/>
+          <w:b/>
+          <w:bCs/>
+          <w:sz w:val="36"/>
+          <w:szCs w:val="36"/>
+          <w:u w:val="single"/>
+          <w:lang w:val="en-US"/>
+        </w:rPr>
+      </w:pPr>
+    </w:p>
+    <w:p>
+      <w:pPr>
+        <w:spacing w:after="0"/>
+        <w:rPr>
+          <w:rFonts w:asciiTheme="majorBidi" w:hAnsiTheme="majorBidi" w:cstheme="majorBidi"/>
+          <w:b/>
+          <w:bCs/>
+          <w:sz w:val="36"/>
+          <w:szCs w:val="36"/>
+          <w:u w:val="single"/>
+          <w:lang w:val="en-US"/>
+        </w:rPr>
+      </w:pPr>
+    </w:p>
+    <w:p>
+      <w:pPr>
+        <w:spacing w:after="0"/>
+        <w:rPr>
+          <w:rFonts w:asciiTheme="majorBidi" w:hAnsiTheme="majorBidi" w:cstheme="majorBidi"/>
+          <w:b/>
+          <w:bCs/>
+          <w:sz w:val="36"/>
+          <w:szCs w:val="36"/>
+          <w:u w:val="single"/>
+          <w:lang w:val="en-US"/>
+        </w:rPr>
+      </w:pPr>
+    </w:p>
+    <w:p>
+      <w:pPr>
+        <w:spacing w:after="0"/>
+        <w:rPr>
+          <w:rFonts w:asciiTheme="majorBidi" w:hAnsiTheme="majorBidi" w:cstheme="majorBidi"/>
+          <w:b/>
+          <w:bCs/>
+          <w:sz w:val="36"/>
+          <w:szCs w:val="36"/>
+          <w:u w:val="single"/>
+          <w:lang w:val="en-US"/>
+        </w:rPr>
+      </w:pPr>
+      <w:r>
+        <w:rPr>
+          <w:rFonts w:asciiTheme="majorBidi" w:hAnsiTheme="majorBidi" w:cstheme="majorBidi"/>
+          <w:b/>
+          <w:bCs/>
+          <w:sz w:val="36"/>
+          <w:szCs w:val="36"/>
+          <w:u w:val="single"/>
+          <w:lang w:val="en-US"/>
+        </w:rPr>
+        <w:drawing>
+          <wp:anchor distT="0" distB="0" distL="114300" distR="114300" simplePos="0" relativeHeight="251669504" behindDoc="1" locked="0" layoutInCell="1" allowOverlap="1" wp14:anchorId="6A957F76" wp14:editId="7CBB3176">
+            <wp:simplePos x="0" y="0"/>
+            <wp:positionH relativeFrom="column">
+              <wp:posOffset>3810000</wp:posOffset>
+            </wp:positionH>
+            <wp:positionV relativeFrom="paragraph">
+              <wp:posOffset>287020</wp:posOffset>
+            </wp:positionV>
+            <wp:extent cx="3147060" cy="664845"/>
+            <wp:effectExtent l="0" t="0" r="0" b="1905"/>
+            <wp:wrapNone/>
+            <wp:docPr id="553226852" name="Picture 1" descr="A black background with white text&#10;&#10;Description automatically generated"/>
+            <wp:cNvGraphicFramePr>
+              <a:graphicFrameLocks xmlns:a="http://schemas.openxmlformats.org/drawingml/2006/main" noChangeAspect="1"/>
+            </wp:cNvGraphicFramePr>
+            <a:graphic xmlns:a="http://schemas.openxmlformats.org/drawingml/2006/main">
+              <a:graphicData uri="http://schemas.openxmlformats.org/drawingml/2006/picture">
+                <pic:pic xmlns:pic="http://schemas.openxmlformats.org/drawingml/2006/picture">
+                  <pic:nvPicPr>
+                    <pic:cNvPr id="553226852" name="Picture 1" descr="A black background with white text&#10;&#10;Description automatically generated"/>
+                    <pic:cNvPicPr/>
+                  </pic:nvPicPr>
+                  <pic:blipFill>
+                    <a:blip r:embed="rId18">
+                      <a:extLst>
+                        <a:ext uri="{28A0092B-C50C-407E-A947-70E740481C1C}">
+                          <a14:useLocalDpi xmlns:a14="http://schemas.microsoft.com/office/drawing/2010/main" val="0"/>
+                        </a:ext>
+                      </a:extLst>
+                    </a:blip>
+                    <a:stretch>
+                      <a:fillRect/>
+                    </a:stretch>
+                  </pic:blipFill>
+                  <pic:spPr>
+                    <a:xfrm>
+                      <a:off x="0" y="0"/>
+                      <a:ext cx="3147060" cy="664845"/>
+                    </a:xfrm>
+                    <a:prstGeom prst="rect">
+                      <a:avLst/>
+                    </a:prstGeom>
+                  </pic:spPr>
+                </pic:pic>
+              </a:graphicData>
+            </a:graphic>
+            <wp14:sizeRelH relativeFrom="margin">
+              <wp14:pctWidth>0</wp14:pctWidth>
+            </wp14:sizeRelH>
+            <wp14:sizeRelV relativeFrom="margin">
+              <wp14:pctHeight>0</wp14:pctHeight>
+            </wp14:sizeRelV>
+          </wp:anchor>
+        </w:drawing>
+      </w:r>
+    </w:p>
+    <w:p>
+      <w:pPr>
+        <w:spacing w:after="0"/>
+        <w:rPr>
+          <w:rFonts w:asciiTheme="majorBidi" w:hAnsiTheme="majorBidi" w:cstheme="majorBidi"/>
+          <w:b/>
+          <w:bCs/>
+          <w:sz w:val="36"/>
+          <w:szCs w:val="36"/>
+          <w:u w:val="single"/>
+          <w:lang w:val="en-US"/>
+        </w:rPr>
+      </w:pPr>
+    </w:p>
+    <w:p>
+      <w:pPr>
+        <w:spacing w:after="0"/>
+        <w:rPr>
+          <w:rFonts w:asciiTheme="majorBidi" w:hAnsiTheme="majorBidi" w:cstheme="majorBidi"/>
+          <w:b/>
+          <w:bCs/>
+          <w:sz w:val="36"/>
+          <w:szCs w:val="36"/>
+          <w:u w:val="single"/>
+          <w:lang w:val="en-US"/>
+        </w:rPr>
+      </w:pPr>
+    </w:p>
+    <w:p>
+      <w:pPr>
+        <w:spacing w:after="0"/>
+        <w:rPr>
+          <w:rFonts w:asciiTheme="majorBidi" w:hAnsiTheme="majorBidi" w:cstheme="majorBidi"/>
+          <w:b/>
+          <w:bCs/>
+          <w:sz w:val="36"/>
+          <w:szCs w:val="36"/>
+          <w:u w:val="single"/>
+          <w:lang w:val="en-US"/>
+        </w:rPr>
+      </w:pPr>
+    </w:p>
+    <w:p>
+      <w:pPr>
+        <w:spacing w:after="0"/>
+        <w:rPr>
+          <w:rFonts w:asciiTheme="majorBidi" w:hAnsiTheme="majorBidi" w:cstheme="majorBidi"/>
+          <w:b/>
+          <w:bCs/>
+          <w:sz w:val="36"/>
+          <w:szCs w:val="36"/>
+          <w:u w:val="single"/>
+          <w:lang w:val="en-US"/>
+        </w:rPr>
+      </w:pPr>
+    </w:p>
+    <w:p>
+      <w:pPr>
+        <w:spacing w:after="0"/>
+        <w:rPr>
+          <w:rFonts w:asciiTheme="majorBidi" w:hAnsiTheme="majorBidi" w:cstheme="majorBidi"/>
+          <w:b/>
+          <w:bCs/>
+          <w:sz w:val="36"/>
+          <w:szCs w:val="36"/>
+          <w:u w:val="single"/>
+          <w:lang w:val="en-US"/>
+        </w:rPr>
+      </w:pPr>
+    </w:p>
+    <w:p>
+      <w:pPr>
+        <w:spacing w:after="0"/>
+        <w:rPr>
+          <w:rFonts w:asciiTheme="majorBidi" w:hAnsiTheme="majorBidi" w:cstheme="majorBidi"/>
+          <w:b/>
+          <w:bCs/>
+          <w:sz w:val="36"/>
+          <w:szCs w:val="36"/>
+          <w:u w:val="single"/>
+          <w:lang w:val="en-US"/>
+        </w:rPr>
+      </w:pPr>
+    </w:p>
+    <w:p>
+      <w:pPr>
+        <w:spacing w:after="0"/>
+        <w:rPr>
+          <w:rFonts w:asciiTheme="majorBidi" w:hAnsiTheme="majorBidi" w:cstheme="majorBidi"/>
+          <w:b/>
+          <w:bCs/>
+          <w:sz w:val="36"/>
+          <w:szCs w:val="36"/>
+          <w:u w:val="single"/>
+          <w:lang w:val="en-US"/>
+        </w:rPr>
+      </w:pPr>
+    </w:p>
+    <w:p>
+      <w:pPr>
+        <w:spacing w:after="0"/>
+        <w:rPr>
+          <w:rFonts w:asciiTheme="majorBidi" w:hAnsiTheme="majorBidi" w:cstheme="majorBidi"/>
+          <w:b/>
+          <w:bCs/>
+          <w:sz w:val="36"/>
+          <w:szCs w:val="36"/>
+          <w:u w:val="single"/>
+          <w:lang w:val="en-US"/>
+        </w:rPr>
+      </w:pPr>
+    </w:p>
+    <w:p>
+      <w:pPr>
+        <w:spacing w:after="0"/>
+        <w:rPr>
+          <w:rFonts w:asciiTheme="majorBidi" w:hAnsiTheme="majorBidi" w:cstheme="majorBidi"/>
+          <w:b/>
+          <w:bCs/>
+          <w:sz w:val="36"/>
+          <w:szCs w:val="36"/>
+          <w:u w:val="single"/>
+          <w:lang w:val="en-US"/>
+        </w:rPr>
+      </w:pPr>
+    </w:p>
+    <w:p>
+      <w:pPr>
+        <w:spacing w:after="0"/>
+        <w:rPr>
+          <w:rFonts w:asciiTheme="majorBidi" w:hAnsiTheme="majorBidi" w:cstheme="majorBidi"/>
+          <w:b/>
+          <w:bCs/>
+          <w:sz w:val="36"/>
+          <w:szCs w:val="36"/>
+          <w:u w:val="single"/>
+          <w:lang w:val="en-US"/>
+        </w:rPr>
+      </w:pPr>
+    </w:p>
+    <w:p>
+      <w:pPr>
+        <w:spacing w:after="0"/>
+        <w:rPr>
+          <w:rFonts w:asciiTheme="majorBidi" w:hAnsiTheme="majorBidi" w:cstheme="majorBidi"/>
+          <w:b/>
+          <w:bCs/>
+          <w:sz w:val="36"/>
+          <w:szCs w:val="36"/>
+          <w:u w:val="single"/>
+          <w:lang w:val="en-US"/>
+        </w:rPr>
+      </w:pPr>
+      <w:r>
+        <w:rPr>
+          <w:rFonts w:asciiTheme="majorBidi" w:hAnsiTheme="majorBidi" w:cstheme="majorBidi"/>
+          <w:b/>
+          <w:bCs/>
+          <w:sz w:val="36"/>
+          <w:szCs w:val="36"/>
+          <w:lang w:val="en-US"/>
+        </w:rPr>
+        <w:drawing>
+          <wp:inline distT="0" distB="0" distL="0" distR="0" wp14:anchorId="004A6149" wp14:editId="4082E411">
+            <wp:extent cx="6058746" cy="981212"/>
+            <wp:effectExtent l="0" t="0" r="0" b="9525"/>
+            <wp:docPr id="321692998" name="Picture 1" descr="A black background with white text&#10;&#10;Description automatically generated"/>
+            <wp:cNvGraphicFramePr>
+              <a:graphicFrameLocks xmlns:a="http://schemas.openxmlformats.org/drawingml/2006/main" noChangeAspect="1"/>
+            </wp:cNvGraphicFramePr>
+            <a:graphic xmlns:a="http://schemas.openxmlformats.org/drawingml/2006/main">
+              <a:graphicData uri="http://schemas.openxmlformats.org/drawingml/2006/picture">
+                <pic:pic xmlns:pic="http://schemas.openxmlformats.org/drawingml/2006/picture">
+                  <pic:nvPicPr>
+                    <pic:cNvPr id="321692998" name="Picture 1" descr="A black background with white text&#10;&#10;Description automatically generated"/>
+                    <pic:cNvPicPr/>
+                  </pic:nvPicPr>
+                  <pic:blipFill>
+                    <a:blip r:embed="rId19"/>
+                    <a:stretch>
+                      <a:fillRect/>
+                    </a:stretch>
+                  </pic:blipFill>
+                  <pic:spPr>
+                    <a:xfrm>
+                      <a:off x="0" y="0"/>
+                      <a:ext cx="6058746" cy="981212"/>
+                    </a:xfrm>
+                    <a:prstGeom prst="rect">
+                      <a:avLst/>
+                    </a:prstGeom>
+                  </pic:spPr>
+                </pic:pic>
+              </a:graphicData>
+            </a:graphic>
+          </wp:inline>
+        </w:drawing>
+      </w:r>
+      <w:r>
+        <w:rPr>
+          <w:rFonts w:asciiTheme="majorBidi" w:hAnsiTheme="majorBidi" w:cstheme="majorBidi"/>
+          <w:b/>
+          <w:bCs/>
+          <w:sz w:val="36"/>
+          <w:szCs w:val="36"/>
+          <w:lang w:val="en-US"/>
+        </w:rPr>
+        <w:drawing>
+          <wp:inline distT="0" distB="0" distL="0" distR="0" wp14:anchorId="14F18A3A" wp14:editId="115094B6">
+            <wp:extent cx="4877481" cy="1038370"/>
+            <wp:effectExtent l="0" t="0" r="0" b="9525"/>
+            <wp:docPr id="2089088236" name="Picture 1" descr="A black background with white text&#10;&#10;Description automatically generated"/>
+            <wp:cNvGraphicFramePr>
+              <a:graphicFrameLocks xmlns:a="http://schemas.openxmlformats.org/drawingml/2006/main" noChangeAspect="1"/>
+            </wp:cNvGraphicFramePr>
+            <a:graphic xmlns:a="http://schemas.openxmlformats.org/drawingml/2006/main">
+              <a:graphicData uri="http://schemas.openxmlformats.org/drawingml/2006/picture">
+                <pic:pic xmlns:pic="http://schemas.openxmlformats.org/drawingml/2006/picture">
+                  <pic:nvPicPr>
+                    <pic:cNvPr id="2089088236" name="Picture 1" descr="A black background with white text&#10;&#10;Description automatically generated"/>
+                    <pic:cNvPicPr/>
+                  </pic:nvPicPr>
+                  <pic:blipFill>
+                    <a:blip r:embed="rId20"/>
+                    <a:stretch>
+                      <a:fillRect/>
+                    </a:stretch>
+                  </pic:blipFill>
+                  <pic:spPr>
+                    <a:xfrm>
+                      <a:off x="0" y="0"/>
+                      <a:ext cx="4877481" cy="1038370"/>
+                    </a:xfrm>
+                    <a:prstGeom prst="rect">
+                      <a:avLst/>
+                    </a:prstGeom>
+                  </pic:spPr>
+                </pic:pic>
+              </a:graphicData>
+            </a:graphic>
+          </wp:inline>
+        </w:drawing>
+      </w:r>
+      <w:r>
+        <w:rPr>
+          <w:rFonts w:asciiTheme="majorBidi" w:hAnsiTheme="majorBidi" w:cstheme="majorBidi"/>
+          <w:b/>
+          <w:bCs/>
+          <w:sz w:val="36"/>
+          <w:szCs w:val="36"/>
+          <w:lang w:val="en-US"/>
+        </w:rPr>
+        <w:drawing>
+          <wp:inline distT="0" distB="0" distL="0" distR="0" wp14:anchorId="3BF3C5D4" wp14:editId="11F9284A">
+            <wp:extent cx="4810796" cy="981212"/>
+            <wp:effectExtent l="0" t="0" r="0" b="9525"/>
+            <wp:docPr id="1790681031" name="Picture 1" descr="A black background with white text&#10;&#10;Description automatically generated"/>
+            <wp:cNvGraphicFramePr>
+              <a:graphicFrameLocks xmlns:a="http://schemas.openxmlformats.org/drawingml/2006/main" noChangeAspect="1"/>
+            </wp:cNvGraphicFramePr>
+            <a:graphic xmlns:a="http://schemas.openxmlformats.org/drawingml/2006/main">
+              <a:graphicData uri="http://schemas.openxmlformats.org/drawingml/2006/picture">
+                <pic:pic xmlns:pic="http://schemas.openxmlformats.org/drawingml/2006/picture">
+                  <pic:nvPicPr>
+                    <pic:cNvPr id="1790681031" name="Picture 1" descr="A black background with white text&#10;&#10;Description automatically generated"/>
+                    <pic:cNvPicPr/>
+                  </pic:nvPicPr>
+                  <pic:blipFill>
+                    <a:blip r:embed="rId21"/>
+                    <a:stretch>
+                      <a:fillRect/>
+                    </a:stretch>
+                  </pic:blipFill>
+                  <pic:spPr>
+                    <a:xfrm>
+                      <a:off x="0" y="0"/>
+                      <a:ext cx="4810796" cy="981212"/>
+                    </a:xfrm>
+                    <a:prstGeom prst="rect">
+                      <a:avLst/>
+                    </a:prstGeom>
+                  </pic:spPr>
+                </pic:pic>
+              </a:graphicData>
+            </a:graphic>
+          </wp:inline>
+        </w:drawing>
+      </w:r>
+    </w:p>
+    <w:p>
+      <w:pPr>
+        <w:spacing w:after="0"/>
+        <w:rPr>
+          <w:rFonts w:asciiTheme="majorBidi" w:hAnsiTheme="majorBidi" w:cstheme="majorBidi"/>
+          <w:b/>
+          <w:bCs/>
+          <w:sz w:val="36"/>
+          <w:szCs w:val="36"/>
+          <w:u w:val="single"/>
+          <w:lang w:val="en-US"/>
+        </w:rPr>
+      </w:pPr>
     </w:p>
     <w:p>
       <w:pPr>
@@ -2598,20 +3564,11 @@
     </w:p>
     <w:p>
       <w:pPr>
-        <w:spacing w:after="0"/>
-        <w:rPr>
-          <w:rFonts w:asciiTheme="majorBidi" w:hAnsiTheme="majorBidi" w:cstheme="majorBidi"/>
-          <w:b/>
-          <w:bCs/>
-          <w:sz w:val="36"/>
-          <w:szCs w:val="36"/>
-          <w:u w:val="single"/>
-          <w:lang w:val="en-US"/>
-        </w:rPr>
-      </w:pPr>
-    </w:p>
-    <w:p>
-      <w:pPr>
+        <w:pStyle w:val="ListParagraph"/>
+        <w:numPr>
+          <w:ilvl w:val="0"/>
+          <w:numId w:val="1"/>
+        </w:numPr>
         <w:tabs>
           <w:tab w:val="left" w:pos="912"/>
         </w:tabs>
@@ -2622,6 +3579,24 @@
           <w:lang w:val="en-US"/>
         </w:rPr>
       </w:pPr>
+      <w:r>
+        <w:rPr>
+          <w:rFonts w:asciiTheme="majorBidi" w:hAnsiTheme="majorBidi" w:cstheme="majorBidi"/>
+          <w:sz w:val="32"/>
+          <w:szCs w:val="32"/>
+          <w:lang w:val="en-US"/>
+        </w:rPr>
+        <w:t>Input (node value) must be positive integer, except for -1 to skip node</w:t>
+      </w:r>
+      <w:r>
+        <w:rPr>
+          <w:rFonts w:asciiTheme="majorBidi" w:hAnsiTheme="majorBidi" w:cstheme="majorBidi"/>
+          <w:sz w:val="32"/>
+          <w:szCs w:val="32"/>
+          <w:lang w:val="en-US"/>
+        </w:rPr>
+        <w:t>.</w:t>
+      </w:r>
     </w:p>
     <w:p>
       <w:pPr>
@@ -2637,7 +3612,7 @@
       </w:pPr>
     </w:p>
     <w:sectPr>
-      <w:footerReference w:type="default" r:id="rId15"/>
+      <w:footerReference w:type="default" r:id="rId22"/>
       <w:pgSz w:w="11906" w:h="16838"/>
       <w:pgMar w:top="720" w:right="720" w:bottom="720" w:left="720" w:header="720" w:footer="720" w:gutter="0"/>
       <w:cols w:space="720"/>

</xml_diff>

<commit_message>
reprt & graphColoring are finished
</commit_message>
<xml_diff>
--- a/Lab 4 Discrete.docx
+++ b/Lab 4 Discrete.docx
@@ -89,7 +89,47 @@
           <w:szCs w:val="36"/>
           <w:lang w:val="en-US"/>
         </w:rPr>
-        <w:t xml:space="preserve"> Mohamed Mohamed Mohamed Abdelmonaem|21011213</w:t>
+        <w:t xml:space="preserve"> Mohamed </w:t>
+      </w:r>
+      <w:proofErr w:type="spellStart"/>
+      <w:r>
+        <w:rPr>
+          <w:rFonts w:asciiTheme="majorBidi" w:hAnsiTheme="majorBidi" w:cstheme="majorBidi"/>
+          <w:sz w:val="36"/>
+          <w:szCs w:val="36"/>
+          <w:lang w:val="en-US"/>
+        </w:rPr>
+        <w:t>Mohamed</w:t>
+      </w:r>
+      <w:proofErr w:type="spellEnd"/>
+      <w:r>
+        <w:rPr>
+          <w:rFonts w:asciiTheme="majorBidi" w:hAnsiTheme="majorBidi" w:cstheme="majorBidi"/>
+          <w:sz w:val="36"/>
+          <w:szCs w:val="36"/>
+          <w:lang w:val="en-US"/>
+        </w:rPr>
+        <w:t xml:space="preserve"> </w:t>
+      </w:r>
+      <w:proofErr w:type="spellStart"/>
+      <w:r>
+        <w:rPr>
+          <w:rFonts w:asciiTheme="majorBidi" w:hAnsiTheme="majorBidi" w:cstheme="majorBidi"/>
+          <w:sz w:val="36"/>
+          <w:szCs w:val="36"/>
+          <w:lang w:val="en-US"/>
+        </w:rPr>
+        <w:t>Mohamed</w:t>
+      </w:r>
+      <w:proofErr w:type="spellEnd"/>
+      <w:r>
+        <w:rPr>
+          <w:rFonts w:asciiTheme="majorBidi" w:hAnsiTheme="majorBidi" w:cstheme="majorBidi"/>
+          <w:sz w:val="36"/>
+          <w:szCs w:val="36"/>
+          <w:lang w:val="en-US"/>
+        </w:rPr>
+        <w:t xml:space="preserve"> Abdelmonaem|21011213</w:t>
       </w:r>
     </w:p>
     <w:p>
@@ -1886,351 +1926,842 @@
     </w:p>
     <w:p>
       <w:pPr>
+        <w:pStyle w:val="ListParagraph"/>
+        <w:numPr>
+          <w:ilvl w:val="0"/>
+          <w:numId w:val="1"/>
+        </w:numPr>
+        <w:pBdr>
+          <w:bottom w:val="single" w:sz="6" w:space="15" w:color="auto"/>
+        </w:pBdr>
+        <w:spacing w:after="0"/>
+        <w:rPr>
+          <w:rFonts w:asciiTheme="majorBidi" w:hAnsiTheme="majorBidi" w:cstheme="majorBidi"/>
+          <w:b/>
+          <w:bCs/>
+          <w:sz w:val="36"/>
+          <w:szCs w:val="36"/>
+          <w:lang w:val="en-US"/>
+        </w:rPr>
+      </w:pPr>
+      <w:r>
+        <w:rPr>
+          <w:rFonts w:asciiTheme="majorBidi" w:hAnsiTheme="majorBidi" w:cstheme="majorBidi"/>
+          <w:sz w:val="36"/>
+          <w:szCs w:val="36"/>
+          <w:lang w:val="en-US"/>
+        </w:rPr>
+        <w:t>If repeated nodes (classes) are found by false input, repetition will be removed</w:t>
+      </w:r>
+      <w:r>
+        <w:rPr>
+          <w:rFonts w:asciiTheme="majorBidi" w:hAnsiTheme="majorBidi" w:cstheme="majorBidi"/>
+          <w:sz w:val="36"/>
+          <w:szCs w:val="36"/>
+          <w:lang w:val="en-US"/>
+        </w:rPr>
+        <w:t>.</w:t>
+      </w:r>
+    </w:p>
+    <w:p>
+      <w:pPr>
+        <w:spacing w:after="0"/>
+        <w:rPr>
+          <w:rFonts w:asciiTheme="majorBidi" w:hAnsiTheme="majorBidi" w:cstheme="majorBidi"/>
+          <w:b/>
+          <w:bCs/>
+          <w:sz w:val="36"/>
+          <w:szCs w:val="36"/>
+          <w:lang w:val="en-US"/>
+        </w:rPr>
+      </w:pPr>
+    </w:p>
+    <w:p>
+      <w:pPr>
+        <w:spacing w:after="0"/>
+        <w:rPr>
+          <w:rFonts w:asciiTheme="majorBidi" w:hAnsiTheme="majorBidi" w:cstheme="majorBidi"/>
+          <w:b/>
+          <w:bCs/>
+          <w:sz w:val="36"/>
+          <w:szCs w:val="36"/>
+          <w:lang w:val="en-US"/>
+        </w:rPr>
+      </w:pPr>
+    </w:p>
+    <w:p>
+      <w:pPr>
+        <w:spacing w:after="0"/>
+        <w:rPr>
+          <w:rFonts w:asciiTheme="majorBidi" w:hAnsiTheme="majorBidi" w:cstheme="majorBidi"/>
+          <w:b/>
+          <w:bCs/>
+          <w:sz w:val="36"/>
+          <w:szCs w:val="36"/>
+          <w:lang w:val="en-US"/>
+        </w:rPr>
+      </w:pPr>
+    </w:p>
+    <w:p>
+      <w:pPr>
+        <w:spacing w:after="0"/>
+        <w:rPr>
+          <w:rFonts w:asciiTheme="majorBidi" w:hAnsiTheme="majorBidi" w:cstheme="majorBidi"/>
+          <w:b/>
+          <w:bCs/>
+          <w:sz w:val="36"/>
+          <w:szCs w:val="36"/>
+          <w:lang w:val="en-US"/>
+        </w:rPr>
+      </w:pPr>
+      <w:r>
+        <w:rPr>
+          <w:rFonts w:asciiTheme="majorBidi" w:hAnsiTheme="majorBidi" w:cstheme="majorBidi"/>
+          <w:b/>
+          <w:bCs/>
+          <w:sz w:val="36"/>
+          <w:szCs w:val="36"/>
+          <w:lang w:val="en-US"/>
+        </w:rPr>
+        <w:lastRenderedPageBreak/>
+        <w:t xml:space="preserve">Problem </w:t>
+      </w:r>
+      <w:r>
+        <w:rPr>
+          <w:rFonts w:asciiTheme="majorBidi" w:hAnsiTheme="majorBidi" w:cstheme="majorBidi"/>
+          <w:b/>
+          <w:bCs/>
+          <w:sz w:val="36"/>
+          <w:szCs w:val="36"/>
+          <w:lang w:val="en-US"/>
+        </w:rPr>
+        <w:t>2</w:t>
+      </w:r>
+      <w:r>
+        <w:rPr>
+          <w:rFonts w:asciiTheme="majorBidi" w:hAnsiTheme="majorBidi" w:cstheme="majorBidi"/>
+          <w:b/>
+          <w:bCs/>
+          <w:sz w:val="36"/>
+          <w:szCs w:val="36"/>
+          <w:lang w:val="en-US"/>
+        </w:rPr>
+        <w:t xml:space="preserve"> (</w:t>
+      </w:r>
+      <w:r>
+        <w:rPr>
+          <w:rFonts w:asciiTheme="majorBidi" w:hAnsiTheme="majorBidi" w:cstheme="majorBidi"/>
+          <w:b/>
+          <w:bCs/>
+          <w:sz w:val="36"/>
+          <w:szCs w:val="36"/>
+          <w:lang w:val="en-US"/>
+        </w:rPr>
+        <w:t>Class Schedule Optimization</w:t>
+      </w:r>
+      <w:r>
+        <w:rPr>
+          <w:rFonts w:asciiTheme="majorBidi" w:hAnsiTheme="majorBidi" w:cstheme="majorBidi"/>
+          <w:b/>
+          <w:bCs/>
+          <w:sz w:val="36"/>
+          <w:szCs w:val="36"/>
+          <w:lang w:val="en-US"/>
+        </w:rPr>
+        <w:t>):</w:t>
+      </w:r>
+    </w:p>
+    <w:p>
+      <w:pPr>
+        <w:spacing w:after="0"/>
+        <w:rPr>
+          <w:rFonts w:asciiTheme="majorBidi" w:hAnsiTheme="majorBidi" w:cstheme="majorBidi"/>
+          <w:b/>
+          <w:bCs/>
+          <w:sz w:val="36"/>
+          <w:szCs w:val="36"/>
+          <w:u w:val="single"/>
+          <w:lang w:val="en-US"/>
+        </w:rPr>
+      </w:pPr>
+      <w:r>
+        <w:rPr>
+          <w:rFonts w:asciiTheme="majorBidi" w:hAnsiTheme="majorBidi" w:cstheme="majorBidi"/>
+          <w:b/>
+          <w:bCs/>
+          <w:sz w:val="36"/>
+          <w:szCs w:val="36"/>
+          <w:lang w:val="en-US"/>
+        </w:rPr>
+        <w:tab/>
+      </w:r>
+      <w:r>
+        <w:rPr>
+          <w:rFonts w:asciiTheme="majorBidi" w:hAnsiTheme="majorBidi" w:cstheme="majorBidi"/>
+          <w:b/>
+          <w:bCs/>
+          <w:sz w:val="36"/>
+          <w:szCs w:val="36"/>
+          <w:u w:val="single"/>
+          <w:lang w:val="en-US"/>
+        </w:rPr>
+        <w:t>I] Problem Statement:</w:t>
+      </w:r>
+    </w:p>
+    <w:p>
+      <w:pPr>
+        <w:spacing w:after="0"/>
+        <w:ind w:firstLine="720"/>
+        <w:rPr>
+          <w:rFonts w:asciiTheme="majorBidi" w:hAnsiTheme="majorBidi" w:cstheme="majorBidi"/>
+          <w:sz w:val="36"/>
+          <w:szCs w:val="36"/>
+          <w:lang w:val="en-US"/>
+        </w:rPr>
+      </w:pPr>
+      <w:r>
+        <w:rPr>
+          <w:rFonts w:asciiTheme="majorBidi" w:hAnsiTheme="majorBidi" w:cstheme="majorBidi"/>
+          <w:sz w:val="36"/>
+          <w:szCs w:val="36"/>
+          <w:lang w:val="en-US"/>
+        </w:rPr>
+        <w:t xml:space="preserve">Imagine a school with multiple classes and subject timings where certain classes cannot occur simultaneously due to shared resources or teacher availability. Develop a Java program that generates an optimized class schedule by assigning time slots to classes, ensuring that no conflicting classes occur at the same time. </w:t>
+      </w:r>
+    </w:p>
+    <w:p>
+      <w:pPr>
+        <w:spacing w:after="0"/>
+        <w:rPr>
+          <w:rFonts w:asciiTheme="majorBidi" w:hAnsiTheme="majorBidi" w:cstheme="majorBidi"/>
+          <w:sz w:val="36"/>
+          <w:szCs w:val="36"/>
+          <w:lang w:val="en-US"/>
+        </w:rPr>
+      </w:pPr>
+      <w:r>
+        <w:rPr>
+          <w:rFonts w:asciiTheme="majorBidi" w:hAnsiTheme="majorBidi" w:cstheme="majorBidi"/>
+          <w:sz w:val="36"/>
+          <w:szCs w:val="36"/>
+          <w:lang w:val="en-US"/>
+        </w:rPr>
+        <w:t>• Represent the schedule information as a graph where nodes represent classes, and edges denote conflicting timings between classes.</w:t>
+      </w:r>
+    </w:p>
+    <w:p>
+      <w:pPr>
+        <w:spacing w:after="0"/>
+        <w:rPr>
+          <w:rFonts w:asciiTheme="majorBidi" w:hAnsiTheme="majorBidi" w:cstheme="majorBidi"/>
+          <w:sz w:val="36"/>
+          <w:szCs w:val="36"/>
+          <w:lang w:val="en-US"/>
+        </w:rPr>
+      </w:pPr>
+      <w:r>
+        <w:rPr>
+          <w:rFonts w:asciiTheme="majorBidi" w:hAnsiTheme="majorBidi" w:cstheme="majorBidi"/>
+          <w:sz w:val="36"/>
+          <w:szCs w:val="36"/>
+          <w:lang w:val="en-US"/>
+        </w:rPr>
+        <w:t>• Implement a graph coloring algorithm to assign distinct colors (time slots) to nodes (classes) in the graph. Ensure that adjacent nodes (classes) linked by edges (conflicting timings) do not share the same color (time slot) to avoid scheduling conflicts.</w:t>
+      </w:r>
+    </w:p>
+    <w:p>
+      <w:pPr>
+        <w:spacing w:after="0"/>
+        <w:rPr>
+          <w:rFonts w:asciiTheme="majorBidi" w:hAnsiTheme="majorBidi" w:cstheme="majorBidi"/>
+          <w:sz w:val="36"/>
+          <w:szCs w:val="36"/>
+          <w:lang w:val="en-US"/>
+        </w:rPr>
+      </w:pPr>
+      <w:r>
+        <w:rPr>
+          <w:rFonts w:asciiTheme="majorBidi" w:hAnsiTheme="majorBidi" w:cstheme="majorBidi"/>
+          <w:sz w:val="36"/>
+          <w:szCs w:val="36"/>
+          <w:lang w:val="en-US"/>
+        </w:rPr>
+        <w:t>• Display the timetable with color-coded class timings, ensuring that conflicting classes have different colors (non-overlapping timings).</w:t>
+      </w:r>
+    </w:p>
+    <w:p>
+      <w:pPr>
+        <w:spacing w:after="0"/>
+        <w:rPr>
+          <w:rFonts w:asciiTheme="majorBidi" w:hAnsiTheme="majorBidi" w:cstheme="majorBidi"/>
+          <w:sz w:val="36"/>
+          <w:szCs w:val="36"/>
+          <w:lang w:val="en-US"/>
+        </w:rPr>
+      </w:pPr>
+      <w:r>
+        <w:rPr>
+          <w:rFonts w:asciiTheme="majorBidi" w:hAnsiTheme="majorBidi" w:cstheme="majorBidi"/>
+          <w:sz w:val="36"/>
+          <w:szCs w:val="36"/>
+          <w:lang w:val="en-US"/>
+        </w:rPr>
+        <w:t>• Use any color names as you like.</w:t>
+      </w:r>
+    </w:p>
+    <w:p>
+      <w:pPr>
+        <w:spacing w:after="0"/>
+        <w:ind w:firstLine="720"/>
+        <w:rPr>
+          <w:rFonts w:asciiTheme="majorBidi" w:hAnsiTheme="majorBidi" w:cstheme="majorBidi"/>
+          <w:b/>
+          <w:bCs/>
+          <w:sz w:val="36"/>
+          <w:szCs w:val="36"/>
+          <w:u w:val="single"/>
+          <w:lang w:val="en-US"/>
+        </w:rPr>
+      </w:pPr>
+      <w:r>
+        <w:rPr>
+          <w:rFonts w:asciiTheme="majorBidi" w:hAnsiTheme="majorBidi" w:cstheme="majorBidi"/>
+          <w:b/>
+          <w:bCs/>
+          <w:sz w:val="36"/>
+          <w:szCs w:val="36"/>
+          <w:u w:val="single"/>
+          <w:lang w:val="en-US"/>
+        </w:rPr>
+        <w:t>I</w:t>
+      </w:r>
+      <w:r>
+        <w:rPr>
+          <w:rFonts w:asciiTheme="majorBidi" w:hAnsiTheme="majorBidi" w:cstheme="majorBidi"/>
+          <w:b/>
+          <w:bCs/>
+          <w:sz w:val="36"/>
+          <w:szCs w:val="36"/>
+          <w:u w:val="single"/>
+          <w:lang w:val="en-US"/>
+        </w:rPr>
+        <w:t>I</w:t>
+      </w:r>
+      <w:r>
+        <w:rPr>
+          <w:rFonts w:asciiTheme="majorBidi" w:hAnsiTheme="majorBidi" w:cstheme="majorBidi"/>
+          <w:b/>
+          <w:bCs/>
+          <w:sz w:val="36"/>
+          <w:szCs w:val="36"/>
+          <w:u w:val="single"/>
+          <w:lang w:val="en-US"/>
+        </w:rPr>
+        <w:t xml:space="preserve">] </w:t>
+      </w:r>
+      <w:r>
+        <w:rPr>
+          <w:rFonts w:asciiTheme="majorBidi" w:hAnsiTheme="majorBidi" w:cstheme="majorBidi"/>
+          <w:b/>
+          <w:bCs/>
+          <w:sz w:val="36"/>
+          <w:szCs w:val="36"/>
+          <w:u w:val="single"/>
+          <w:lang w:val="en-US"/>
+        </w:rPr>
+        <w:t>Data Structures</w:t>
+      </w:r>
+      <w:r>
+        <w:rPr>
+          <w:rFonts w:asciiTheme="majorBidi" w:hAnsiTheme="majorBidi" w:cstheme="majorBidi"/>
+          <w:b/>
+          <w:bCs/>
+          <w:sz w:val="36"/>
+          <w:szCs w:val="36"/>
+          <w:u w:val="single"/>
+          <w:lang w:val="en-US"/>
+        </w:rPr>
+        <w:t>:</w:t>
+      </w:r>
+    </w:p>
+    <w:p>
+      <w:pPr>
+        <w:pStyle w:val="ListParagraph"/>
+        <w:numPr>
+          <w:ilvl w:val="0"/>
+          <w:numId w:val="1"/>
+        </w:numPr>
+        <w:spacing w:after="0"/>
+        <w:rPr>
+          <w:rFonts w:asciiTheme="majorBidi" w:hAnsiTheme="majorBidi" w:cstheme="majorBidi"/>
+          <w:sz w:val="32"/>
+          <w:szCs w:val="32"/>
+          <w:lang w:val="en-US"/>
+        </w:rPr>
+      </w:pPr>
+      <w:r>
+        <w:rPr>
+          <w:rFonts w:asciiTheme="majorBidi" w:hAnsiTheme="majorBidi" w:cstheme="majorBidi"/>
+          <w:b/>
+          <w:bCs/>
+          <w:sz w:val="36"/>
+          <w:szCs w:val="36"/>
+          <w:lang w:val="en-US"/>
+        </w:rPr>
+        <w:t xml:space="preserve"> </w:t>
+      </w:r>
+      <w:r>
+        <w:rPr>
+          <w:rFonts w:asciiTheme="majorBidi" w:hAnsiTheme="majorBidi" w:cstheme="majorBidi"/>
+          <w:sz w:val="32"/>
+          <w:szCs w:val="32"/>
+          <w:lang w:val="en-US"/>
+        </w:rPr>
+        <w:t>Array List</w:t>
+      </w:r>
+    </w:p>
+    <w:p>
+      <w:pPr>
+        <w:spacing w:after="0"/>
+        <w:ind w:left="720"/>
+        <w:rPr>
+          <w:rFonts w:asciiTheme="majorBidi" w:hAnsiTheme="majorBidi" w:cstheme="majorBidi"/>
+          <w:b/>
+          <w:bCs/>
+          <w:sz w:val="36"/>
+          <w:szCs w:val="36"/>
+          <w:u w:val="single"/>
+          <w:lang w:val="en-US"/>
+        </w:rPr>
+      </w:pPr>
+      <w:r>
+        <w:rPr>
+          <w:rFonts w:asciiTheme="majorBidi" w:hAnsiTheme="majorBidi" w:cstheme="majorBidi"/>
+          <w:b/>
+          <w:bCs/>
+          <w:sz w:val="36"/>
+          <w:szCs w:val="36"/>
+          <w:u w:val="single"/>
+          <w:lang w:val="en-US"/>
+        </w:rPr>
+        <w:t>I</w:t>
+      </w:r>
+      <w:r>
+        <w:rPr>
+          <w:rFonts w:asciiTheme="majorBidi" w:hAnsiTheme="majorBidi" w:cstheme="majorBidi"/>
+          <w:b/>
+          <w:bCs/>
+          <w:sz w:val="36"/>
+          <w:szCs w:val="36"/>
+          <w:u w:val="single"/>
+          <w:lang w:val="en-US"/>
+        </w:rPr>
+        <w:t>II</w:t>
+      </w:r>
+      <w:r>
+        <w:rPr>
+          <w:rFonts w:asciiTheme="majorBidi" w:hAnsiTheme="majorBidi" w:cstheme="majorBidi"/>
+          <w:b/>
+          <w:bCs/>
+          <w:sz w:val="36"/>
+          <w:szCs w:val="36"/>
+          <w:u w:val="single"/>
+          <w:lang w:val="en-US"/>
+        </w:rPr>
+        <w:t xml:space="preserve">] </w:t>
+      </w:r>
+      <w:r>
+        <w:rPr>
+          <w:rFonts w:asciiTheme="majorBidi" w:hAnsiTheme="majorBidi" w:cstheme="majorBidi"/>
+          <w:b/>
+          <w:bCs/>
+          <w:sz w:val="36"/>
+          <w:szCs w:val="36"/>
+          <w:u w:val="single"/>
+          <w:lang w:val="en-US"/>
+        </w:rPr>
+        <w:t>Sample runs/test cases</w:t>
+      </w:r>
+      <w:r>
+        <w:rPr>
+          <w:rFonts w:asciiTheme="majorBidi" w:hAnsiTheme="majorBidi" w:cstheme="majorBidi"/>
+          <w:b/>
+          <w:bCs/>
+          <w:sz w:val="36"/>
+          <w:szCs w:val="36"/>
+          <w:u w:val="single"/>
+          <w:lang w:val="en-US"/>
+        </w:rPr>
+        <w:t>:</w:t>
+      </w:r>
+    </w:p>
+    <w:p>
+      <w:pPr>
+        <w:spacing w:after="0"/>
+        <w:ind w:left="720"/>
+        <w:rPr>
+          <w:rFonts w:asciiTheme="majorBidi" w:hAnsiTheme="majorBidi" w:cstheme="majorBidi"/>
+          <w:b/>
+          <w:bCs/>
+          <w:sz w:val="36"/>
+          <w:szCs w:val="36"/>
+          <w:u w:val="single"/>
+          <w:lang w:val="en-US"/>
+        </w:rPr>
+      </w:pPr>
+      <w:r>
+        <w:rPr>
+          <w:rFonts w:asciiTheme="majorBidi" w:hAnsiTheme="majorBidi" w:cstheme="majorBidi"/>
+          <w:b/>
+          <w:bCs/>
+          <w:sz w:val="36"/>
+          <w:szCs w:val="36"/>
+          <w:u w:val="single"/>
+          <w:lang w:val="en-US"/>
+        </w:rPr>
+        <w:drawing>
+          <wp:anchor distT="0" distB="0" distL="114300" distR="114300" simplePos="0" relativeHeight="251670528" behindDoc="1" locked="0" layoutInCell="1" allowOverlap="1" wp14:anchorId="0CF91EDF" wp14:editId="63F30D11">
+            <wp:simplePos x="0" y="0"/>
+            <wp:positionH relativeFrom="column">
+              <wp:posOffset>396240</wp:posOffset>
+            </wp:positionH>
+            <wp:positionV relativeFrom="paragraph">
+              <wp:posOffset>2277110</wp:posOffset>
+            </wp:positionV>
+            <wp:extent cx="5420360" cy="1619250"/>
+            <wp:effectExtent l="0" t="0" r="8890" b="0"/>
+            <wp:wrapNone/>
+            <wp:docPr id="2112299891" name="Picture 1" descr="A screen shot of a computer&#10;&#10;Description automatically generated"/>
+            <wp:cNvGraphicFramePr>
+              <a:graphicFrameLocks xmlns:a="http://schemas.openxmlformats.org/drawingml/2006/main" noChangeAspect="1"/>
+            </wp:cNvGraphicFramePr>
+            <a:graphic xmlns:a="http://schemas.openxmlformats.org/drawingml/2006/main">
+              <a:graphicData uri="http://schemas.openxmlformats.org/drawingml/2006/picture">
+                <pic:pic xmlns:pic="http://schemas.openxmlformats.org/drawingml/2006/picture">
+                  <pic:nvPicPr>
+                    <pic:cNvPr id="2112299891" name="Picture 1" descr="A screen shot of a computer&#10;&#10;Description automatically generated"/>
+                    <pic:cNvPicPr/>
+                  </pic:nvPicPr>
+                  <pic:blipFill>
+                    <a:blip r:embed="rId15">
+                      <a:extLst>
+                        <a:ext uri="{28A0092B-C50C-407E-A947-70E740481C1C}">
+                          <a14:useLocalDpi xmlns:a14="http://schemas.microsoft.com/office/drawing/2010/main" val="0"/>
+                        </a:ext>
+                      </a:extLst>
+                    </a:blip>
+                    <a:stretch>
+                      <a:fillRect/>
+                    </a:stretch>
+                  </pic:blipFill>
+                  <pic:spPr>
+                    <a:xfrm>
+                      <a:off x="0" y="0"/>
+                      <a:ext cx="5420360" cy="1619250"/>
+                    </a:xfrm>
+                    <a:prstGeom prst="rect">
+                      <a:avLst/>
+                    </a:prstGeom>
+                  </pic:spPr>
+                </pic:pic>
+              </a:graphicData>
+            </a:graphic>
+          </wp:anchor>
+        </w:drawing>
+      </w:r>
+      <w:r>
+        <w:rPr>
+          <w:rFonts w:asciiTheme="majorBidi" w:hAnsiTheme="majorBidi" w:cstheme="majorBidi"/>
+          <w:b/>
+          <w:bCs/>
+          <w:sz w:val="36"/>
+          <w:szCs w:val="36"/>
+          <w:u w:val="single"/>
+          <w:lang w:val="en-US"/>
+        </w:rPr>
+        <w:drawing>
+          <wp:inline distT="0" distB="0" distL="0" distR="0" wp14:anchorId="61F162E8" wp14:editId="046C3C78">
+            <wp:extent cx="5372850" cy="2086266"/>
+            <wp:effectExtent l="0" t="0" r="0" b="9525"/>
+            <wp:docPr id="303077053" name="Picture 1" descr="A screen shot of a computer program&#10;&#10;Description automatically generated"/>
+            <wp:cNvGraphicFramePr>
+              <a:graphicFrameLocks xmlns:a="http://schemas.openxmlformats.org/drawingml/2006/main" noChangeAspect="1"/>
+            </wp:cNvGraphicFramePr>
+            <a:graphic xmlns:a="http://schemas.openxmlformats.org/drawingml/2006/main">
+              <a:graphicData uri="http://schemas.openxmlformats.org/drawingml/2006/picture">
+                <pic:pic xmlns:pic="http://schemas.openxmlformats.org/drawingml/2006/picture">
+                  <pic:nvPicPr>
+                    <pic:cNvPr id="303077053" name="Picture 1" descr="A screen shot of a computer program&#10;&#10;Description automatically generated"/>
+                    <pic:cNvPicPr/>
+                  </pic:nvPicPr>
+                  <pic:blipFill>
+                    <a:blip r:embed="rId16"/>
+                    <a:stretch>
+                      <a:fillRect/>
+                    </a:stretch>
+                  </pic:blipFill>
+                  <pic:spPr>
+                    <a:xfrm>
+                      <a:off x="0" y="0"/>
+                      <a:ext cx="5372850" cy="2086266"/>
+                    </a:xfrm>
+                    <a:prstGeom prst="rect">
+                      <a:avLst/>
+                    </a:prstGeom>
+                  </pic:spPr>
+                </pic:pic>
+              </a:graphicData>
+            </a:graphic>
+          </wp:inline>
+        </w:drawing>
+      </w:r>
+    </w:p>
+    <w:p>
+      <w:pPr>
+        <w:spacing w:after="0"/>
+        <w:ind w:left="720"/>
+        <w:rPr>
+          <w:rFonts w:asciiTheme="majorBidi" w:hAnsiTheme="majorBidi" w:cstheme="majorBidi"/>
+          <w:b/>
+          <w:bCs/>
+          <w:sz w:val="36"/>
+          <w:szCs w:val="36"/>
+          <w:u w:val="single"/>
+          <w:lang w:val="en-US"/>
+        </w:rPr>
+      </w:pPr>
+      <w:r>
+        <w:rPr>
+          <w:rFonts w:asciiTheme="majorBidi" w:hAnsiTheme="majorBidi" w:cstheme="majorBidi"/>
+          <w:b/>
+          <w:bCs/>
+          <w:sz w:val="36"/>
+          <w:szCs w:val="36"/>
+          <w:u w:val="single"/>
+          <w:lang w:val="en-US"/>
+        </w:rPr>
+        <w:lastRenderedPageBreak/>
+        <w:drawing>
+          <wp:inline distT="0" distB="0" distL="0" distR="0" wp14:anchorId="0697EAF4" wp14:editId="2DBA73A8">
+            <wp:extent cx="5325218" cy="2105319"/>
+            <wp:effectExtent l="0" t="0" r="0" b="9525"/>
+            <wp:docPr id="1907240619" name="Picture 1" descr="A screen shot of a computer program&#10;&#10;Description automatically generated"/>
+            <wp:cNvGraphicFramePr>
+              <a:graphicFrameLocks xmlns:a="http://schemas.openxmlformats.org/drawingml/2006/main" noChangeAspect="1"/>
+            </wp:cNvGraphicFramePr>
+            <a:graphic xmlns:a="http://schemas.openxmlformats.org/drawingml/2006/main">
+              <a:graphicData uri="http://schemas.openxmlformats.org/drawingml/2006/picture">
+                <pic:pic xmlns:pic="http://schemas.openxmlformats.org/drawingml/2006/picture">
+                  <pic:nvPicPr>
+                    <pic:cNvPr id="1907240619" name="Picture 1" descr="A screen shot of a computer program&#10;&#10;Description automatically generated"/>
+                    <pic:cNvPicPr/>
+                  </pic:nvPicPr>
+                  <pic:blipFill>
+                    <a:blip r:embed="rId17"/>
+                    <a:stretch>
+                      <a:fillRect/>
+                    </a:stretch>
+                  </pic:blipFill>
+                  <pic:spPr>
+                    <a:xfrm>
+                      <a:off x="0" y="0"/>
+                      <a:ext cx="5325218" cy="2105319"/>
+                    </a:xfrm>
+                    <a:prstGeom prst="rect">
+                      <a:avLst/>
+                    </a:prstGeom>
+                  </pic:spPr>
+                </pic:pic>
+              </a:graphicData>
+            </a:graphic>
+          </wp:inline>
+        </w:drawing>
+      </w:r>
+      <w:r>
+        <w:rPr>
+          <w:noProof/>
+        </w:rPr>
+        <w:t xml:space="preserve"> </w:t>
+      </w:r>
+      <w:r>
+        <w:rPr>
+          <w:rFonts w:asciiTheme="majorBidi" w:hAnsiTheme="majorBidi" w:cstheme="majorBidi"/>
+          <w:b/>
+          <w:bCs/>
+          <w:sz w:val="36"/>
+          <w:szCs w:val="36"/>
+          <w:u w:val="single"/>
+          <w:lang w:val="en-US"/>
+        </w:rPr>
+        <w:drawing>
+          <wp:inline distT="0" distB="0" distL="0" distR="0" wp14:anchorId="09792EC4" wp14:editId="0903D57F">
+            <wp:extent cx="5334744" cy="1848108"/>
+            <wp:effectExtent l="0" t="0" r="0" b="0"/>
+            <wp:docPr id="832069202" name="Picture 1" descr="A screen shot of a computer&#10;&#10;Description automatically generated"/>
+            <wp:cNvGraphicFramePr>
+              <a:graphicFrameLocks xmlns:a="http://schemas.openxmlformats.org/drawingml/2006/main" noChangeAspect="1"/>
+            </wp:cNvGraphicFramePr>
+            <a:graphic xmlns:a="http://schemas.openxmlformats.org/drawingml/2006/main">
+              <a:graphicData uri="http://schemas.openxmlformats.org/drawingml/2006/picture">
+                <pic:pic xmlns:pic="http://schemas.openxmlformats.org/drawingml/2006/picture">
+                  <pic:nvPicPr>
+                    <pic:cNvPr id="832069202" name="Picture 1" descr="A screen shot of a computer&#10;&#10;Description automatically generated"/>
+                    <pic:cNvPicPr/>
+                  </pic:nvPicPr>
+                  <pic:blipFill>
+                    <a:blip r:embed="rId18"/>
+                    <a:stretch>
+                      <a:fillRect/>
+                    </a:stretch>
+                  </pic:blipFill>
+                  <pic:spPr>
+                    <a:xfrm>
+                      <a:off x="0" y="0"/>
+                      <a:ext cx="5334744" cy="1848108"/>
+                    </a:xfrm>
+                    <a:prstGeom prst="rect">
+                      <a:avLst/>
+                    </a:prstGeom>
+                  </pic:spPr>
+                </pic:pic>
+              </a:graphicData>
+            </a:graphic>
+          </wp:inline>
+        </w:drawing>
+      </w:r>
+    </w:p>
+    <w:p>
+      <w:pPr>
+        <w:spacing w:after="0"/>
+        <w:ind w:left="720"/>
+        <w:rPr>
+          <w:rFonts w:asciiTheme="majorBidi" w:hAnsiTheme="majorBidi" w:cstheme="majorBidi"/>
+          <w:b/>
+          <w:bCs/>
+          <w:sz w:val="36"/>
+          <w:szCs w:val="36"/>
+          <w:u w:val="single"/>
+          <w:lang w:val="en-US"/>
+        </w:rPr>
+      </w:pPr>
+      <w:r>
+        <w:rPr>
+          <w:rFonts w:asciiTheme="majorBidi" w:hAnsiTheme="majorBidi" w:cstheme="majorBidi"/>
+          <w:b/>
+          <w:bCs/>
+          <w:sz w:val="36"/>
+          <w:szCs w:val="36"/>
+          <w:u w:val="single"/>
+          <w:lang w:val="en-US"/>
+        </w:rPr>
+        <w:t>I</w:t>
+      </w:r>
+      <w:r>
+        <w:rPr>
+          <w:rFonts w:asciiTheme="majorBidi" w:hAnsiTheme="majorBidi" w:cstheme="majorBidi"/>
+          <w:b/>
+          <w:bCs/>
+          <w:sz w:val="36"/>
+          <w:szCs w:val="36"/>
+          <w:u w:val="single"/>
+          <w:lang w:val="en-US"/>
+        </w:rPr>
+        <w:t>V</w:t>
+      </w:r>
+      <w:r>
+        <w:rPr>
+          <w:rFonts w:asciiTheme="majorBidi" w:hAnsiTheme="majorBidi" w:cstheme="majorBidi"/>
+          <w:b/>
+          <w:bCs/>
+          <w:sz w:val="36"/>
+          <w:szCs w:val="36"/>
+          <w:u w:val="single"/>
+          <w:lang w:val="en-US"/>
+        </w:rPr>
+        <w:t xml:space="preserve">] </w:t>
+      </w:r>
+      <w:r>
+        <w:rPr>
+          <w:rFonts w:asciiTheme="majorBidi" w:hAnsiTheme="majorBidi" w:cstheme="majorBidi"/>
+          <w:b/>
+          <w:bCs/>
+          <w:sz w:val="36"/>
+          <w:szCs w:val="36"/>
+          <w:u w:val="single"/>
+          <w:lang w:val="en-US"/>
+        </w:rPr>
+        <w:t>Assumptions</w:t>
+      </w:r>
+      <w:r>
+        <w:rPr>
+          <w:rFonts w:asciiTheme="majorBidi" w:hAnsiTheme="majorBidi" w:cstheme="majorBidi"/>
+          <w:b/>
+          <w:bCs/>
+          <w:sz w:val="36"/>
+          <w:szCs w:val="36"/>
+          <w:u w:val="single"/>
+          <w:lang w:val="en-US"/>
+        </w:rPr>
+        <w:t>:</w:t>
+      </w:r>
+    </w:p>
+    <w:p>
+      <w:pPr>
+        <w:pStyle w:val="ListParagraph"/>
+        <w:numPr>
+          <w:ilvl w:val="0"/>
+          <w:numId w:val="1"/>
+        </w:numPr>
         <w:pBdr>
           <w:bottom w:val="single" w:sz="6" w:space="1" w:color="auto"/>
         </w:pBdr>
-        <w:tabs>
-          <w:tab w:val="left" w:pos="912"/>
-        </w:tabs>
-        <w:rPr>
-          <w:rFonts w:asciiTheme="majorBidi" w:hAnsiTheme="majorBidi" w:cstheme="majorBidi"/>
-          <w:sz w:val="32"/>
-          <w:szCs w:val="32"/>
-          <w:lang w:val="en-US"/>
-        </w:rPr>
-      </w:pPr>
-    </w:p>
-    <w:p>
-      <w:pPr>
-        <w:spacing w:after="0"/>
-        <w:rPr>
-          <w:rFonts w:asciiTheme="majorBidi" w:hAnsiTheme="majorBidi" w:cstheme="majorBidi"/>
-          <w:b/>
-          <w:bCs/>
-          <w:sz w:val="36"/>
-          <w:szCs w:val="36"/>
-          <w:lang w:val="en-US"/>
-        </w:rPr>
-      </w:pPr>
-      <w:r>
-        <w:rPr>
-          <w:rFonts w:asciiTheme="majorBidi" w:hAnsiTheme="majorBidi" w:cstheme="majorBidi"/>
-          <w:b/>
-          <w:bCs/>
-          <w:sz w:val="36"/>
-          <w:szCs w:val="36"/>
-          <w:lang w:val="en-US"/>
-        </w:rPr>
-        <w:t xml:space="preserve">Problem </w:t>
-      </w:r>
-      <w:r>
-        <w:rPr>
-          <w:rFonts w:asciiTheme="majorBidi" w:hAnsiTheme="majorBidi" w:cstheme="majorBidi"/>
-          <w:b/>
-          <w:bCs/>
-          <w:sz w:val="36"/>
-          <w:szCs w:val="36"/>
-          <w:lang w:val="en-US"/>
-        </w:rPr>
-        <w:t>2</w:t>
-      </w:r>
-      <w:r>
-        <w:rPr>
-          <w:rFonts w:asciiTheme="majorBidi" w:hAnsiTheme="majorBidi" w:cstheme="majorBidi"/>
-          <w:b/>
-          <w:bCs/>
-          <w:sz w:val="36"/>
-          <w:szCs w:val="36"/>
-          <w:lang w:val="en-US"/>
-        </w:rPr>
-        <w:t xml:space="preserve"> (</w:t>
-      </w:r>
-      <w:r>
-        <w:rPr>
-          <w:rFonts w:asciiTheme="majorBidi" w:hAnsiTheme="majorBidi" w:cstheme="majorBidi"/>
-          <w:b/>
-          <w:bCs/>
-          <w:sz w:val="36"/>
-          <w:szCs w:val="36"/>
-          <w:lang w:val="en-US"/>
-        </w:rPr>
-        <w:t>Class Schedule Optimization</w:t>
-      </w:r>
-      <w:r>
-        <w:rPr>
-          <w:rFonts w:asciiTheme="majorBidi" w:hAnsiTheme="majorBidi" w:cstheme="majorBidi"/>
-          <w:b/>
-          <w:bCs/>
-          <w:sz w:val="36"/>
-          <w:szCs w:val="36"/>
-          <w:lang w:val="en-US"/>
-        </w:rPr>
-        <w:t>):</w:t>
-      </w:r>
-    </w:p>
-    <w:p>
-      <w:pPr>
-        <w:spacing w:after="0"/>
-        <w:rPr>
-          <w:rFonts w:asciiTheme="majorBidi" w:hAnsiTheme="majorBidi" w:cstheme="majorBidi"/>
-          <w:sz w:val="36"/>
-          <w:szCs w:val="36"/>
-          <w:u w:val="single"/>
-          <w:lang w:val="en-US"/>
-        </w:rPr>
-      </w:pPr>
-      <w:r>
-        <w:rPr>
-          <w:rFonts w:asciiTheme="majorBidi" w:hAnsiTheme="majorBidi" w:cstheme="majorBidi"/>
-          <w:b/>
-          <w:bCs/>
-          <w:sz w:val="36"/>
-          <w:szCs w:val="36"/>
-          <w:lang w:val="en-US"/>
-        </w:rPr>
-        <w:tab/>
-      </w:r>
-      <w:r>
-        <w:rPr>
-          <w:rFonts w:asciiTheme="majorBidi" w:hAnsiTheme="majorBidi" w:cstheme="majorBidi"/>
-          <w:b/>
-          <w:bCs/>
-          <w:sz w:val="36"/>
-          <w:szCs w:val="36"/>
-          <w:u w:val="single"/>
-          <w:lang w:val="en-US"/>
-        </w:rPr>
-        <w:t>I] Problem Statement:</w:t>
-      </w:r>
-    </w:p>
-    <w:p>
-      <w:pPr>
-        <w:spacing w:after="0"/>
-        <w:ind w:firstLine="720"/>
-        <w:rPr>
-          <w:rFonts w:asciiTheme="majorBidi" w:hAnsiTheme="majorBidi" w:cstheme="majorBidi"/>
-          <w:b/>
-          <w:bCs/>
-          <w:sz w:val="36"/>
-          <w:szCs w:val="36"/>
-          <w:u w:val="single"/>
-          <w:lang w:val="en-US"/>
-        </w:rPr>
-      </w:pPr>
-      <w:r>
-        <w:rPr>
-          <w:rFonts w:asciiTheme="majorBidi" w:hAnsiTheme="majorBidi" w:cstheme="majorBidi"/>
-          <w:b/>
-          <w:bCs/>
-          <w:sz w:val="36"/>
-          <w:szCs w:val="36"/>
-          <w:u w:val="single"/>
-          <w:lang w:val="en-US"/>
-        </w:rPr>
-        <w:t>I</w:t>
-      </w:r>
-      <w:r>
-        <w:rPr>
-          <w:rFonts w:asciiTheme="majorBidi" w:hAnsiTheme="majorBidi" w:cstheme="majorBidi"/>
-          <w:b/>
-          <w:bCs/>
-          <w:sz w:val="36"/>
-          <w:szCs w:val="36"/>
-          <w:u w:val="single"/>
-          <w:lang w:val="en-US"/>
-        </w:rPr>
-        <w:t>I</w:t>
-      </w:r>
-      <w:r>
-        <w:rPr>
-          <w:rFonts w:asciiTheme="majorBidi" w:hAnsiTheme="majorBidi" w:cstheme="majorBidi"/>
-          <w:b/>
-          <w:bCs/>
-          <w:sz w:val="36"/>
-          <w:szCs w:val="36"/>
-          <w:u w:val="single"/>
-          <w:lang w:val="en-US"/>
-        </w:rPr>
-        <w:t xml:space="preserve">] </w:t>
-      </w:r>
-      <w:r>
-        <w:rPr>
-          <w:rFonts w:asciiTheme="majorBidi" w:hAnsiTheme="majorBidi" w:cstheme="majorBidi"/>
-          <w:b/>
-          <w:bCs/>
-          <w:sz w:val="36"/>
-          <w:szCs w:val="36"/>
-          <w:u w:val="single"/>
-          <w:lang w:val="en-US"/>
-        </w:rPr>
-        <w:t>Data Structures</w:t>
-      </w:r>
-      <w:r>
-        <w:rPr>
-          <w:rFonts w:asciiTheme="majorBidi" w:hAnsiTheme="majorBidi" w:cstheme="majorBidi"/>
-          <w:b/>
-          <w:bCs/>
-          <w:sz w:val="36"/>
-          <w:szCs w:val="36"/>
-          <w:u w:val="single"/>
-          <w:lang w:val="en-US"/>
-        </w:rPr>
-        <w:t>:</w:t>
-      </w:r>
-    </w:p>
-    <w:p>
-      <w:pPr>
-        <w:spacing w:after="0"/>
-        <w:ind w:left="720"/>
-        <w:rPr>
-          <w:rFonts w:asciiTheme="majorBidi" w:hAnsiTheme="majorBidi" w:cstheme="majorBidi"/>
-          <w:b/>
-          <w:bCs/>
-          <w:sz w:val="36"/>
-          <w:szCs w:val="36"/>
-          <w:u w:val="single"/>
-          <w:lang w:val="en-US"/>
-        </w:rPr>
-      </w:pPr>
-      <w:r>
-        <w:rPr>
-          <w:rFonts w:asciiTheme="majorBidi" w:hAnsiTheme="majorBidi" w:cstheme="majorBidi"/>
-          <w:b/>
-          <w:bCs/>
-          <w:sz w:val="36"/>
-          <w:szCs w:val="36"/>
-          <w:u w:val="single"/>
-          <w:lang w:val="en-US"/>
-        </w:rPr>
-        <w:t>I</w:t>
-      </w:r>
-      <w:r>
-        <w:rPr>
-          <w:rFonts w:asciiTheme="majorBidi" w:hAnsiTheme="majorBidi" w:cstheme="majorBidi"/>
-          <w:b/>
-          <w:bCs/>
-          <w:sz w:val="36"/>
-          <w:szCs w:val="36"/>
-          <w:u w:val="single"/>
-          <w:lang w:val="en-US"/>
-        </w:rPr>
-        <w:t>II</w:t>
-      </w:r>
-      <w:r>
-        <w:rPr>
-          <w:rFonts w:asciiTheme="majorBidi" w:hAnsiTheme="majorBidi" w:cstheme="majorBidi"/>
-          <w:b/>
-          <w:bCs/>
-          <w:sz w:val="36"/>
-          <w:szCs w:val="36"/>
-          <w:u w:val="single"/>
-          <w:lang w:val="en-US"/>
-        </w:rPr>
-        <w:t xml:space="preserve">] </w:t>
-      </w:r>
-      <w:r>
-        <w:rPr>
-          <w:rFonts w:asciiTheme="majorBidi" w:hAnsiTheme="majorBidi" w:cstheme="majorBidi"/>
-          <w:b/>
-          <w:bCs/>
-          <w:sz w:val="36"/>
-          <w:szCs w:val="36"/>
-          <w:u w:val="single"/>
-          <w:lang w:val="en-US"/>
-        </w:rPr>
-        <w:t>Sample runs/test cases</w:t>
-      </w:r>
-      <w:r>
-        <w:rPr>
-          <w:rFonts w:asciiTheme="majorBidi" w:hAnsiTheme="majorBidi" w:cstheme="majorBidi"/>
-          <w:b/>
-          <w:bCs/>
-          <w:sz w:val="36"/>
-          <w:szCs w:val="36"/>
-          <w:u w:val="single"/>
-          <w:lang w:val="en-US"/>
-        </w:rPr>
-        <w:t>:</w:t>
-      </w:r>
-    </w:p>
-    <w:p>
-      <w:pPr>
-        <w:spacing w:after="0"/>
-        <w:ind w:left="720"/>
-        <w:rPr>
-          <w:rFonts w:asciiTheme="majorBidi" w:hAnsiTheme="majorBidi" w:cstheme="majorBidi"/>
-          <w:b/>
-          <w:bCs/>
-          <w:sz w:val="36"/>
-          <w:szCs w:val="36"/>
-          <w:u w:val="single"/>
-          <w:lang w:val="en-US"/>
-        </w:rPr>
-      </w:pPr>
-      <w:r>
-        <w:rPr>
-          <w:rFonts w:asciiTheme="majorBidi" w:hAnsiTheme="majorBidi" w:cstheme="majorBidi"/>
-          <w:b/>
-          <w:bCs/>
-          <w:sz w:val="36"/>
-          <w:szCs w:val="36"/>
-          <w:u w:val="single"/>
-          <w:lang w:val="en-US"/>
-        </w:rPr>
-        <w:lastRenderedPageBreak/>
-        <w:t>I</w:t>
-      </w:r>
-      <w:r>
-        <w:rPr>
-          <w:rFonts w:asciiTheme="majorBidi" w:hAnsiTheme="majorBidi" w:cstheme="majorBidi"/>
-          <w:b/>
-          <w:bCs/>
-          <w:sz w:val="36"/>
-          <w:szCs w:val="36"/>
-          <w:u w:val="single"/>
-          <w:lang w:val="en-US"/>
-        </w:rPr>
-        <w:t>V</w:t>
-      </w:r>
-      <w:r>
-        <w:rPr>
-          <w:rFonts w:asciiTheme="majorBidi" w:hAnsiTheme="majorBidi" w:cstheme="majorBidi"/>
-          <w:b/>
-          <w:bCs/>
-          <w:sz w:val="36"/>
-          <w:szCs w:val="36"/>
-          <w:u w:val="single"/>
-          <w:lang w:val="en-US"/>
-        </w:rPr>
-        <w:t xml:space="preserve">] </w:t>
-      </w:r>
-      <w:r>
-        <w:rPr>
-          <w:rFonts w:asciiTheme="majorBidi" w:hAnsiTheme="majorBidi" w:cstheme="majorBidi"/>
-          <w:b/>
-          <w:bCs/>
-          <w:sz w:val="36"/>
-          <w:szCs w:val="36"/>
-          <w:u w:val="single"/>
-          <w:lang w:val="en-US"/>
-        </w:rPr>
-        <w:t>Assumptions</w:t>
-      </w:r>
-      <w:r>
-        <w:rPr>
-          <w:rFonts w:asciiTheme="majorBidi" w:hAnsiTheme="majorBidi" w:cstheme="majorBidi"/>
-          <w:b/>
-          <w:bCs/>
-          <w:sz w:val="36"/>
-          <w:szCs w:val="36"/>
-          <w:u w:val="single"/>
-          <w:lang w:val="en-US"/>
-        </w:rPr>
-        <w:t>:</w:t>
-      </w:r>
-    </w:p>
-    <w:p>
-      <w:pPr>
+        <w:spacing w:after="0"/>
+        <w:rPr>
+          <w:rFonts w:asciiTheme="majorBidi" w:hAnsiTheme="majorBidi" w:cstheme="majorBidi"/>
+          <w:b/>
+          <w:bCs/>
+          <w:sz w:val="36"/>
+          <w:szCs w:val="36"/>
+          <w:lang w:val="en-US"/>
+        </w:rPr>
+      </w:pPr>
+      <w:r>
+        <w:rPr>
+          <w:rFonts w:asciiTheme="majorBidi" w:hAnsiTheme="majorBidi" w:cstheme="majorBidi"/>
+          <w:sz w:val="36"/>
+          <w:szCs w:val="36"/>
+          <w:lang w:val="en-US"/>
+        </w:rPr>
+        <w:t xml:space="preserve">Conflicting classes must be </w:t>
+      </w:r>
+      <w:proofErr w:type="gramStart"/>
+      <w:r>
+        <w:rPr>
+          <w:rFonts w:asciiTheme="majorBidi" w:hAnsiTheme="majorBidi" w:cstheme="majorBidi"/>
+          <w:sz w:val="36"/>
+          <w:szCs w:val="36"/>
+          <w:lang w:val="en-US"/>
+        </w:rPr>
+        <w:t>enters</w:t>
+      </w:r>
+      <w:proofErr w:type="gramEnd"/>
+      <w:r>
+        <w:rPr>
+          <w:rFonts w:asciiTheme="majorBidi" w:hAnsiTheme="majorBidi" w:cstheme="majorBidi"/>
+          <w:sz w:val="36"/>
+          <w:szCs w:val="36"/>
+          <w:lang w:val="en-US"/>
+        </w:rPr>
+        <w:t xml:space="preserve"> on one line separated by “,”</w:t>
+      </w:r>
+    </w:p>
+    <w:p>
+      <w:pPr>
+        <w:pStyle w:val="ListParagraph"/>
+        <w:numPr>
+          <w:ilvl w:val="0"/>
+          <w:numId w:val="1"/>
+        </w:numPr>
         <w:pBdr>
           <w:bottom w:val="single" w:sz="6" w:space="1" w:color="auto"/>
         </w:pBdr>
@@ -2241,10 +2772,48 @@
           <w:bCs/>
           <w:sz w:val="36"/>
           <w:szCs w:val="36"/>
-          <w:u w:val="single"/>
-          <w:lang w:val="en-US"/>
-        </w:rPr>
-      </w:pPr>
+          <w:lang w:val="en-US"/>
+        </w:rPr>
+      </w:pPr>
+      <w:r>
+        <w:rPr>
+          <w:rFonts w:asciiTheme="majorBidi" w:hAnsiTheme="majorBidi" w:cstheme="majorBidi"/>
+          <w:sz w:val="36"/>
+          <w:szCs w:val="36"/>
+          <w:lang w:val="en-US"/>
+        </w:rPr>
+        <w:t>If repeated nodes (classes) are found by false input, repetition will be removed.</w:t>
+      </w:r>
+    </w:p>
+    <w:p>
+      <w:pPr>
+        <w:pStyle w:val="ListParagraph"/>
+        <w:numPr>
+          <w:ilvl w:val="0"/>
+          <w:numId w:val="1"/>
+        </w:numPr>
+        <w:pBdr>
+          <w:bottom w:val="single" w:sz="6" w:space="1" w:color="auto"/>
+        </w:pBdr>
+        <w:spacing w:after="0"/>
+        <w:rPr>
+          <w:rFonts w:asciiTheme="majorBidi" w:hAnsiTheme="majorBidi" w:cstheme="majorBidi"/>
+          <w:b/>
+          <w:bCs/>
+          <w:sz w:val="36"/>
+          <w:szCs w:val="36"/>
+          <w:lang w:val="en-US"/>
+        </w:rPr>
+      </w:pPr>
+      <w:r>
+        <w:rPr>
+          <w:rFonts w:asciiTheme="majorBidi" w:hAnsiTheme="majorBidi" w:cstheme="majorBidi"/>
+          <w:sz w:val="36"/>
+          <w:szCs w:val="36"/>
+          <w:lang w:val="en-US"/>
+        </w:rPr>
+        <w:t>If conflicting classes are left empty (enter click) that means that there are no conflicting classes.</w:t>
+      </w:r>
     </w:p>
     <w:p>
       <w:pPr>
@@ -2411,28 +2980,50 @@
           <w:szCs w:val="36"/>
           <w:lang w:val="en-US"/>
         </w:rPr>
-        <w:t>• Inorder</w:t>
-      </w:r>
-    </w:p>
-    <w:p>
-      <w:pPr>
-        <w:spacing w:after="0"/>
-        <w:rPr>
-          <w:rFonts w:asciiTheme="majorBidi" w:hAnsiTheme="majorBidi" w:cstheme="majorBidi"/>
-          <w:sz w:val="36"/>
-          <w:szCs w:val="36"/>
-          <w:lang w:val="en-US"/>
-        </w:rPr>
-      </w:pPr>
-      <w:r>
-        <w:rPr>
-          <w:rFonts w:asciiTheme="majorBidi" w:hAnsiTheme="majorBidi" w:cstheme="majorBidi"/>
-          <w:sz w:val="36"/>
-          <w:szCs w:val="36"/>
-          <w:lang w:val="en-US"/>
-        </w:rPr>
-        <w:t>• Postorder</w:t>
-      </w:r>
+        <w:t xml:space="preserve">• </w:t>
+      </w:r>
+      <w:proofErr w:type="spellStart"/>
+      <w:r>
+        <w:rPr>
+          <w:rFonts w:asciiTheme="majorBidi" w:hAnsiTheme="majorBidi" w:cstheme="majorBidi"/>
+          <w:sz w:val="36"/>
+          <w:szCs w:val="36"/>
+          <w:lang w:val="en-US"/>
+        </w:rPr>
+        <w:t>Inorder</w:t>
+      </w:r>
+      <w:proofErr w:type="spellEnd"/>
+    </w:p>
+    <w:p>
+      <w:pPr>
+        <w:spacing w:after="0"/>
+        <w:rPr>
+          <w:rFonts w:asciiTheme="majorBidi" w:hAnsiTheme="majorBidi" w:cstheme="majorBidi"/>
+          <w:sz w:val="36"/>
+          <w:szCs w:val="36"/>
+          <w:lang w:val="en-US"/>
+        </w:rPr>
+      </w:pPr>
+      <w:r>
+        <w:rPr>
+          <w:rFonts w:asciiTheme="majorBidi" w:hAnsiTheme="majorBidi" w:cstheme="majorBidi"/>
+          <w:sz w:val="36"/>
+          <w:szCs w:val="36"/>
+          <w:lang w:val="en-US"/>
+        </w:rPr>
+        <w:t xml:space="preserve">• </w:t>
+      </w:r>
+      <w:proofErr w:type="spellStart"/>
+      <w:r>
+        <w:rPr>
+          <w:rFonts w:asciiTheme="majorBidi" w:hAnsiTheme="majorBidi" w:cstheme="majorBidi"/>
+          <w:sz w:val="36"/>
+          <w:szCs w:val="36"/>
+          <w:lang w:val="en-US"/>
+        </w:rPr>
+        <w:t>Postorder</w:t>
+      </w:r>
+      <w:proofErr w:type="spellEnd"/>
     </w:p>
     <w:p>
       <w:pPr>
@@ -2590,24 +3181,67 @@
           <w:lang w:val="en-US"/>
         </w:rPr>
       </w:pPr>
-      <w:r>
-        <w:rPr>
-          <w:rFonts w:asciiTheme="majorBidi" w:hAnsiTheme="majorBidi" w:cstheme="majorBidi"/>
-          <w:b/>
-          <w:bCs/>
-          <w:sz w:val="36"/>
-          <w:szCs w:val="36"/>
-          <w:u w:val="single"/>
-          <w:lang w:val="en-US"/>
-        </w:rPr>
+    </w:p>
+    <w:p>
+      <w:pPr>
+        <w:spacing w:after="0"/>
+        <w:rPr>
+          <w:rFonts w:asciiTheme="majorBidi" w:hAnsiTheme="majorBidi" w:cstheme="majorBidi"/>
+          <w:b/>
+          <w:bCs/>
+          <w:sz w:val="36"/>
+          <w:szCs w:val="36"/>
+          <w:u w:val="single"/>
+          <w:lang w:val="en-US"/>
+        </w:rPr>
+      </w:pPr>
+    </w:p>
+    <w:p>
+      <w:pPr>
+        <w:spacing w:after="0"/>
+        <w:rPr>
+          <w:rFonts w:asciiTheme="majorBidi" w:hAnsiTheme="majorBidi" w:cstheme="majorBidi"/>
+          <w:b/>
+          <w:bCs/>
+          <w:sz w:val="36"/>
+          <w:szCs w:val="36"/>
+          <w:u w:val="single"/>
+          <w:lang w:val="en-US"/>
+        </w:rPr>
+      </w:pPr>
+    </w:p>
+    <w:p>
+      <w:pPr>
+        <w:spacing w:after="0"/>
+        <w:rPr>
+          <w:rFonts w:asciiTheme="majorBidi" w:hAnsiTheme="majorBidi" w:cstheme="majorBidi"/>
+          <w:b/>
+          <w:bCs/>
+          <w:sz w:val="36"/>
+          <w:szCs w:val="36"/>
+          <w:u w:val="single"/>
+          <w:lang w:val="en-US"/>
+        </w:rPr>
+      </w:pPr>
+      <w:r>
+        <w:rPr>
+          <w:rFonts w:asciiTheme="majorBidi" w:hAnsiTheme="majorBidi" w:cstheme="majorBidi"/>
+          <w:b/>
+          <w:bCs/>
+          <w:sz w:val="36"/>
+          <w:szCs w:val="36"/>
+          <w:u w:val="single"/>
+          <w:lang w:val="en-US"/>
+        </w:rPr>
+        <w:lastRenderedPageBreak/>
         <w:drawing>
-          <wp:anchor distT="0" distB="0" distL="114300" distR="114300" simplePos="0" relativeHeight="251666432" behindDoc="1" locked="0" layoutInCell="1" allowOverlap="1" wp14:anchorId="4E60E9B0" wp14:editId="1859352E">
+          <wp:anchor distT="0" distB="0" distL="114300" distR="114300" simplePos="0" relativeHeight="251666432" behindDoc="1" locked="0" layoutInCell="1" allowOverlap="1" wp14:anchorId="4E60E9B0" wp14:editId="749F6967">
             <wp:simplePos x="0" y="0"/>
             <wp:positionH relativeFrom="margin">
-              <wp:posOffset>-114300</wp:posOffset>
+              <wp:posOffset>-205740</wp:posOffset>
             </wp:positionH>
             <wp:positionV relativeFrom="paragraph">
-              <wp:posOffset>153670</wp:posOffset>
+              <wp:posOffset>-248285</wp:posOffset>
             </wp:positionV>
             <wp:extent cx="3431970" cy="4686300"/>
             <wp:effectExtent l="0" t="0" r="0" b="0"/>
@@ -2624,7 +3258,7 @@
                     <pic:cNvPicPr/>
                   </pic:nvPicPr>
                   <pic:blipFill>
-                    <a:blip r:embed="rId15">
+                    <a:blip r:embed="rId19">
                       <a:extLst>
                         <a:ext uri="{28A0092B-C50C-407E-A947-70E740481C1C}">
                           <a14:useLocalDpi xmlns:a14="http://schemas.microsoft.com/office/drawing/2010/main" val="0"/>
@@ -2684,34 +3318,6 @@
           <w:lang w:val="en-US"/>
         </w:rPr>
       </w:pPr>
-    </w:p>
-    <w:p>
-      <w:pPr>
-        <w:spacing w:after="0"/>
-        <w:rPr>
-          <w:rFonts w:asciiTheme="majorBidi" w:hAnsiTheme="majorBidi" w:cstheme="majorBidi"/>
-          <w:b/>
-          <w:bCs/>
-          <w:sz w:val="36"/>
-          <w:szCs w:val="36"/>
-          <w:u w:val="single"/>
-          <w:lang w:val="en-US"/>
-        </w:rPr>
-      </w:pPr>
-    </w:p>
-    <w:p>
-      <w:pPr>
-        <w:spacing w:after="0"/>
-        <w:rPr>
-          <w:rFonts w:asciiTheme="majorBidi" w:hAnsiTheme="majorBidi" w:cstheme="majorBidi"/>
-          <w:b/>
-          <w:bCs/>
-          <w:sz w:val="36"/>
-          <w:szCs w:val="36"/>
-          <w:u w:val="single"/>
-          <w:lang w:val="en-US"/>
-        </w:rPr>
-      </w:pPr>
       <w:r>
         <w:rPr>
           <w:rFonts w:asciiTheme="majorBidi" w:hAnsiTheme="majorBidi" w:cstheme="majorBidi"/>
@@ -2723,13 +3329,13 @@
           <w:lang w:val="en-US"/>
         </w:rPr>
         <w:drawing>
-          <wp:anchor distT="0" distB="0" distL="114300" distR="114300" simplePos="0" relativeHeight="251667456" behindDoc="1" locked="0" layoutInCell="1" allowOverlap="1" wp14:anchorId="61C67AD1" wp14:editId="3EDFECB1">
+          <wp:anchor distT="0" distB="0" distL="114300" distR="114300" simplePos="0" relativeHeight="251667456" behindDoc="1" locked="0" layoutInCell="1" allowOverlap="1" wp14:anchorId="61C67AD1" wp14:editId="197BE6B1">
             <wp:simplePos x="0" y="0"/>
             <wp:positionH relativeFrom="margin">
-              <wp:posOffset>3398520</wp:posOffset>
+              <wp:posOffset>3337560</wp:posOffset>
             </wp:positionH>
             <wp:positionV relativeFrom="paragraph">
-              <wp:posOffset>32385</wp:posOffset>
+              <wp:posOffset>54610</wp:posOffset>
             </wp:positionV>
             <wp:extent cx="3595370" cy="2606040"/>
             <wp:effectExtent l="0" t="0" r="5080" b="3810"/>
@@ -2746,7 +3352,7 @@
                     <pic:cNvPicPr/>
                   </pic:nvPicPr>
                   <pic:blipFill>
-                    <a:blip r:embed="rId16">
+                    <a:blip r:embed="rId20">
                       <a:extLst>
                         <a:ext uri="{28A0092B-C50C-407E-A947-70E740481C1C}">
                           <a14:useLocalDpi xmlns:a14="http://schemas.microsoft.com/office/drawing/2010/main" val="0"/>
@@ -2974,67 +3580,24 @@
           <w:lang w:val="en-US"/>
         </w:rPr>
       </w:pPr>
-    </w:p>
-    <w:p>
-      <w:pPr>
-        <w:spacing w:after="0"/>
-        <w:rPr>
-          <w:rFonts w:asciiTheme="majorBidi" w:hAnsiTheme="majorBidi" w:cstheme="majorBidi"/>
-          <w:b/>
-          <w:bCs/>
-          <w:sz w:val="36"/>
-          <w:szCs w:val="36"/>
-          <w:u w:val="single"/>
-          <w:lang w:val="en-US"/>
-        </w:rPr>
-      </w:pPr>
-    </w:p>
-    <w:p>
-      <w:pPr>
-        <w:spacing w:after="0"/>
-        <w:rPr>
-          <w:rFonts w:asciiTheme="majorBidi" w:hAnsiTheme="majorBidi" w:cstheme="majorBidi"/>
-          <w:b/>
-          <w:bCs/>
-          <w:sz w:val="36"/>
-          <w:szCs w:val="36"/>
-          <w:u w:val="single"/>
-          <w:lang w:val="en-US"/>
-        </w:rPr>
-      </w:pPr>
-    </w:p>
-    <w:p>
-      <w:pPr>
-        <w:spacing w:after="0"/>
-        <w:rPr>
-          <w:rFonts w:asciiTheme="majorBidi" w:hAnsiTheme="majorBidi" w:cstheme="majorBidi"/>
-          <w:b/>
-          <w:bCs/>
-          <w:sz w:val="36"/>
-          <w:szCs w:val="36"/>
-          <w:u w:val="single"/>
-          <w:lang w:val="en-US"/>
-        </w:rPr>
-      </w:pPr>
-      <w:r>
-        <w:rPr>
-          <w:rFonts w:asciiTheme="majorBidi" w:hAnsiTheme="majorBidi" w:cstheme="majorBidi"/>
-          <w:b/>
-          <w:bCs/>
-          <w:sz w:val="36"/>
-          <w:szCs w:val="36"/>
-          <w:u w:val="single"/>
-          <w:lang w:val="en-US"/>
-        </w:rPr>
-        <w:lastRenderedPageBreak/>
+      <w:r>
+        <w:rPr>
+          <w:rFonts w:asciiTheme="majorBidi" w:hAnsiTheme="majorBidi" w:cstheme="majorBidi"/>
+          <w:b/>
+          <w:bCs/>
+          <w:sz w:val="36"/>
+          <w:szCs w:val="36"/>
+          <w:u w:val="single"/>
+          <w:lang w:val="en-US"/>
+        </w:rPr>
         <w:drawing>
-          <wp:anchor distT="0" distB="0" distL="114300" distR="114300" simplePos="0" relativeHeight="251668480" behindDoc="1" locked="0" layoutInCell="1" allowOverlap="1" wp14:anchorId="3C68FB16" wp14:editId="24F4E99A">
+          <wp:anchor distT="0" distB="0" distL="114300" distR="114300" simplePos="0" relativeHeight="251668480" behindDoc="1" locked="0" layoutInCell="1" allowOverlap="1" wp14:anchorId="3C68FB16" wp14:editId="377CBBA8">
             <wp:simplePos x="0" y="0"/>
             <wp:positionH relativeFrom="margin">
-              <wp:align>left</wp:align>
+              <wp:posOffset>-350520</wp:posOffset>
             </wp:positionH>
             <wp:positionV relativeFrom="paragraph">
-              <wp:posOffset>0</wp:posOffset>
+              <wp:posOffset>150689</wp:posOffset>
             </wp:positionV>
             <wp:extent cx="3723794" cy="4693920"/>
             <wp:effectExtent l="0" t="0" r="0" b="0"/>
@@ -3051,7 +3614,7 @@
                     <pic:cNvPicPr/>
                   </pic:nvPicPr>
                   <pic:blipFill>
-                    <a:blip r:embed="rId17">
+                    <a:blip r:embed="rId21">
                       <a:extLst>
                         <a:ext uri="{28A0092B-C50C-407E-A947-70E740481C1C}">
                           <a14:useLocalDpi xmlns:a14="http://schemas.microsoft.com/office/drawing/2010/main" val="0"/>
@@ -3065,7 +3628,7 @@
                   <pic:spPr>
                     <a:xfrm>
                       <a:off x="0" y="0"/>
-                      <a:ext cx="3729815" cy="4701510"/>
+                      <a:ext cx="3723794" cy="4693920"/>
                     </a:xfrm>
                     <a:prstGeom prst="rect">
                       <a:avLst/>
@@ -3167,6 +3730,20 @@
           <w:lang w:val="en-US"/>
         </w:rPr>
       </w:pPr>
+    </w:p>
+    <w:p>
+      <w:pPr>
+        <w:spacing w:after="0"/>
+        <w:rPr>
+          <w:rFonts w:asciiTheme="majorBidi" w:hAnsiTheme="majorBidi" w:cstheme="majorBidi"/>
+          <w:b/>
+          <w:bCs/>
+          <w:sz w:val="36"/>
+          <w:szCs w:val="36"/>
+          <w:u w:val="single"/>
+          <w:lang w:val="en-US"/>
+        </w:rPr>
+      </w:pPr>
       <w:r>
         <w:rPr>
           <w:rFonts w:asciiTheme="majorBidi" w:hAnsiTheme="majorBidi" w:cstheme="majorBidi"/>
@@ -3178,13 +3755,13 @@
           <w:lang w:val="en-US"/>
         </w:rPr>
         <w:drawing>
-          <wp:anchor distT="0" distB="0" distL="114300" distR="114300" simplePos="0" relativeHeight="251669504" behindDoc="1" locked="0" layoutInCell="1" allowOverlap="1" wp14:anchorId="6A957F76" wp14:editId="7CBB3176">
+          <wp:anchor distT="0" distB="0" distL="114300" distR="114300" simplePos="0" relativeHeight="251669504" behindDoc="1" locked="0" layoutInCell="1" allowOverlap="1" wp14:anchorId="6A957F76" wp14:editId="1ECBBE21">
             <wp:simplePos x="0" y="0"/>
             <wp:positionH relativeFrom="column">
-              <wp:posOffset>3810000</wp:posOffset>
+              <wp:posOffset>3657600</wp:posOffset>
             </wp:positionH>
             <wp:positionV relativeFrom="paragraph">
-              <wp:posOffset>287020</wp:posOffset>
+              <wp:posOffset>54610</wp:posOffset>
             </wp:positionV>
             <wp:extent cx="3147060" cy="664845"/>
             <wp:effectExtent l="0" t="0" r="0" b="1905"/>
@@ -3201,7 +3778,7 @@
                     <pic:cNvPicPr/>
                   </pic:nvPicPr>
                   <pic:blipFill>
-                    <a:blip r:embed="rId18">
+                    <a:blip r:embed="rId22">
                       <a:extLst>
                         <a:ext uri="{28A0092B-C50C-407E-A947-70E740481C1C}">
                           <a14:useLocalDpi xmlns:a14="http://schemas.microsoft.com/office/drawing/2010/main" val="0"/>
@@ -3359,43 +3936,16 @@
           <w:lang w:val="en-US"/>
         </w:rPr>
       </w:pPr>
-    </w:p>
-    <w:p>
-      <w:pPr>
-        <w:spacing w:after="0"/>
-        <w:rPr>
-          <w:rFonts w:asciiTheme="majorBidi" w:hAnsiTheme="majorBidi" w:cstheme="majorBidi"/>
-          <w:b/>
-          <w:bCs/>
-          <w:sz w:val="36"/>
-          <w:szCs w:val="36"/>
-          <w:u w:val="single"/>
-          <w:lang w:val="en-US"/>
-        </w:rPr>
-      </w:pPr>
-    </w:p>
-    <w:p>
-      <w:pPr>
-        <w:spacing w:after="0"/>
-        <w:rPr>
-          <w:rFonts w:asciiTheme="majorBidi" w:hAnsiTheme="majorBidi" w:cstheme="majorBidi"/>
-          <w:b/>
-          <w:bCs/>
-          <w:sz w:val="36"/>
-          <w:szCs w:val="36"/>
-          <w:u w:val="single"/>
-          <w:lang w:val="en-US"/>
-        </w:rPr>
-      </w:pPr>
-      <w:r>
-        <w:rPr>
-          <w:rFonts w:asciiTheme="majorBidi" w:hAnsiTheme="majorBidi" w:cstheme="majorBidi"/>
-          <w:b/>
-          <w:bCs/>
-          <w:sz w:val="36"/>
-          <w:szCs w:val="36"/>
-          <w:lang w:val="en-US"/>
-        </w:rPr>
+      <w:r>
+        <w:rPr>
+          <w:rFonts w:asciiTheme="majorBidi" w:hAnsiTheme="majorBidi" w:cstheme="majorBidi"/>
+          <w:b/>
+          <w:bCs/>
+          <w:sz w:val="36"/>
+          <w:szCs w:val="36"/>
+          <w:lang w:val="en-US"/>
+        </w:rPr>
+        <w:lastRenderedPageBreak/>
         <w:drawing>
           <wp:inline distT="0" distB="0" distL="0" distR="0" wp14:anchorId="004A6149" wp14:editId="4082E411">
             <wp:extent cx="6058746" cy="981212"/>
@@ -3412,7 +3962,7 @@
                     <pic:cNvPicPr/>
                   </pic:nvPicPr>
                   <pic:blipFill>
-                    <a:blip r:embed="rId19"/>
+                    <a:blip r:embed="rId23"/>
                     <a:stretch>
                       <a:fillRect/>
                     </a:stretch>
@@ -3457,7 +4007,7 @@
                     <pic:cNvPicPr/>
                   </pic:nvPicPr>
                   <pic:blipFill>
-                    <a:blip r:embed="rId20"/>
+                    <a:blip r:embed="rId24"/>
                     <a:stretch>
                       <a:fillRect/>
                     </a:stretch>
@@ -3502,7 +4052,7 @@
                     <pic:cNvPicPr/>
                   </pic:nvPicPr>
                   <pic:blipFill>
-                    <a:blip r:embed="rId21"/>
+                    <a:blip r:embed="rId25"/>
                     <a:stretch>
                       <a:fillRect/>
                     </a:stretch>
@@ -3612,7 +4162,7 @@
       </w:pPr>
     </w:p>
     <w:sectPr>
-      <w:footerReference w:type="default" r:id="rId22"/>
+      <w:footerReference w:type="default" r:id="rId26"/>
       <w:pgSz w:w="11906" w:h="16838"/>
       <w:pgMar w:top="720" w:right="720" w:bottom="720" w:left="720" w:header="720" w:footer="720" w:gutter="0"/>
       <w:cols w:space="720"/>

</xml_diff>